<commit_message>
added AI 4 for engineering and security
</commit_message>
<xml_diff>
--- a/word/assignments/Networking and Cyber Security/2023_Semester1_AI3_Interview.docx
+++ b/word/assignments/Networking and Cyber Security/2023_Semester1_AI3_Interview.docx
@@ -662,48 +662,46 @@
     <w:p>
       <w:pPr>
         <w:pStyle w:val="Heading2"/>
+        <w:tabs>
+          <w:tab w:val="clear" w:pos="576"/>
+        </w:tabs>
         <w:ind w:left="567" w:firstLine="0"/>
-        <w:tabs>
-          <w:tab w:val="clear" w:pos="576" w:leader="none"/>
-        </w:tabs>
       </w:pPr>
       <w:r>
         <w:t xml:space="preserve">Task 1: Evidence Guide </w:t>
       </w:r>
-      <w:r/>
     </w:p>
     <w:p>
       <w:pPr>
         <w:pStyle w:val="Heading2"/>
+        <w:tabs>
+          <w:tab w:val="clear" w:pos="576"/>
+        </w:tabs>
         <w:ind w:left="567" w:firstLine="0"/>
-        <w:tabs>
-          <w:tab w:val="clear" w:pos="576" w:leader="none"/>
-        </w:tabs>
-      </w:pPr>
-      <w:r>
-        <w:t xml:space="preserve">Rubric</w:t>
-      </w:r>
-      <w:r/>
+      </w:pPr>
+      <w:r>
+        <w:t>Rubric</w:t>
+      </w:r>
     </w:p>
     <w:tbl>
       <w:tblPr>
         <w:tblW w:w="0" w:type="auto"/>
         <w:jc w:val="center"/>
         <w:tblCellMar>
+          <w:top w:w="15" w:type="dxa"/>
           <w:left w:w="15" w:type="dxa"/>
-          <w:top w:w="15" w:type="dxa"/>
+          <w:bottom w:w="15" w:type="dxa"/>
           <w:right w:w="15" w:type="dxa"/>
-          <w:bottom w:w="15" w:type="dxa"/>
         </w:tblCellMar>
         <w:tblLook w:val="04A0" w:firstRow="1" w:lastRow="0" w:firstColumn="1" w:lastColumn="0" w:noHBand="0" w:noVBand="1"/>
       </w:tblPr>
       <w:tblGrid>
-        <w:gridCol w:w="1692"/>
+        <w:gridCol w:w="1810"/>
         <w:gridCol w:w="4284"/>
         <w:gridCol w:w="794"/>
-        <w:gridCol w:w="1132"/>
+        <w:gridCol w:w="1135"/>
         <w:gridCol w:w="808"/>
-        <w:gridCol w:w="834"/>
+        <w:gridCol w:w="851"/>
         <w:gridCol w:w="1264"/>
       </w:tblGrid>
       <w:tr>
@@ -712,45 +710,38 @@
         </w:trPr>
         <w:tc>
           <w:tcPr>
-            <w:shd w:val="clear" w:color="auto" w:fill="b7b7b7"/>
-            <w:tcBorders>
-              <w:top w:val="single" w:color="000000" w:sz="8" w:space="0"/>
-              <w:left w:val="single" w:color="000000" w:sz="8" w:space="0"/>
-              <w:bottom w:val="single" w:color="000000" w:sz="8" w:space="0"/>
-              <w:right w:val="single" w:color="000000" w:sz="8" w:space="0"/>
-            </w:tcBorders>
-            <w:tcMar>
-              <w:left w:w="100" w:type="dxa"/>
-              <w:top w:w="100" w:type="dxa"/>
-              <w:right w:w="100" w:type="dxa"/>
-              <w:bottom w:w="100" w:type="dxa"/>
-            </w:tcMar>
-            <w:tcW w:w="1692" w:type="dxa"/>
-            <w:textDirection w:val="lrTb"/>
-            <w:noWrap w:val="false"/>
-          </w:tcPr>
-          <w:p>
-            <w:r/>
-            <w:r/>
-          </w:p>
-        </w:tc>
-        <w:tc>
-          <w:tcPr>
-            <w:tcBorders>
-              <w:top w:val="single" w:color="000000" w:sz="8" w:space="0"/>
-              <w:left w:val="single" w:color="000000" w:sz="8" w:space="0"/>
-              <w:bottom w:val="single" w:color="000000" w:sz="8" w:space="0"/>
-              <w:right w:val="single" w:color="000000" w:sz="8" w:space="0"/>
-            </w:tcBorders>
-            <w:tcMar>
-              <w:left w:w="100" w:type="dxa"/>
-              <w:top w:w="100" w:type="dxa"/>
-              <w:right w:w="100" w:type="dxa"/>
-              <w:bottom w:w="100" w:type="dxa"/>
-            </w:tcMar>
+            <w:tcW w:w="1810" w:type="dxa"/>
+            <w:tcBorders>
+              <w:top w:val="single" w:sz="8" w:space="0" w:color="000000"/>
+              <w:left w:val="single" w:sz="8" w:space="0" w:color="000000"/>
+              <w:bottom w:val="single" w:sz="8" w:space="0" w:color="000000"/>
+              <w:right w:val="single" w:sz="8" w:space="0" w:color="000000"/>
+            </w:tcBorders>
+            <w:shd w:val="clear" w:color="auto" w:fill="B7B7B7"/>
+            <w:tcMar>
+              <w:top w:w="100" w:type="dxa"/>
+              <w:left w:w="100" w:type="dxa"/>
+              <w:bottom w:w="100" w:type="dxa"/>
+              <w:right w:w="100" w:type="dxa"/>
+            </w:tcMar>
+          </w:tcPr>
+          <w:p/>
+        </w:tc>
+        <w:tc>
+          <w:tcPr>
             <w:tcW w:w="4284" w:type="dxa"/>
-            <w:textDirection w:val="lrTb"/>
-            <w:noWrap w:val="false"/>
+            <w:tcBorders>
+              <w:top w:val="single" w:sz="8" w:space="0" w:color="000000"/>
+              <w:left w:val="single" w:sz="8" w:space="0" w:color="000000"/>
+              <w:bottom w:val="single" w:sz="8" w:space="0" w:color="000000"/>
+              <w:right w:val="single" w:sz="8" w:space="0" w:color="000000"/>
+            </w:tcBorders>
+            <w:tcMar>
+              <w:top w:w="100" w:type="dxa"/>
+              <w:left w:w="100" w:type="dxa"/>
+              <w:bottom w:w="100" w:type="dxa"/>
+              <w:right w:w="100" w:type="dxa"/>
+            </w:tcMar>
           </w:tcPr>
           <w:p>
             <w:pPr>
@@ -765,163 +756,140 @@
                 <w:b/>
                 <w:bCs/>
               </w:rPr>
-              <w:t xml:space="preserve">Knowledge, Comprehension &amp; Application</w:t>
-            </w:r>
-            <w:r/>
-          </w:p>
-        </w:tc>
-        <w:tc>
-          <w:tcPr>
-            <w:shd w:val="clear" w:color="auto" w:fill="b7b7b7"/>
-            <w:tcBorders>
-              <w:top w:val="single" w:color="000000" w:sz="8" w:space="0"/>
-              <w:left w:val="single" w:color="000000" w:sz="8" w:space="0"/>
-              <w:bottom w:val="single" w:color="000000" w:sz="8" w:space="0"/>
-              <w:right w:val="single" w:color="000000" w:sz="8" w:space="0"/>
-            </w:tcBorders>
-            <w:tcMar>
-              <w:left w:w="100" w:type="dxa"/>
-              <w:top w:w="100" w:type="dxa"/>
-              <w:right w:w="100" w:type="dxa"/>
-              <w:bottom w:w="100" w:type="dxa"/>
-            </w:tcMar>
+              <w:t>Knowledge, Comprehension &amp; Application</w:t>
+            </w:r>
+          </w:p>
+        </w:tc>
+        <w:tc>
+          <w:tcPr>
             <w:tcW w:w="794" w:type="dxa"/>
-            <w:textDirection w:val="lrTb"/>
-            <w:noWrap w:val="false"/>
+            <w:tcBorders>
+              <w:top w:val="single" w:sz="8" w:space="0" w:color="000000"/>
+              <w:left w:val="single" w:sz="8" w:space="0" w:color="000000"/>
+              <w:bottom w:val="single" w:sz="8" w:space="0" w:color="000000"/>
+              <w:right w:val="single" w:sz="8" w:space="0" w:color="000000"/>
+            </w:tcBorders>
+            <w:shd w:val="clear" w:color="auto" w:fill="B7B7B7"/>
+            <w:tcMar>
+              <w:top w:w="100" w:type="dxa"/>
+              <w:left w:w="100" w:type="dxa"/>
+              <w:bottom w:w="100" w:type="dxa"/>
+              <w:right w:w="100" w:type="dxa"/>
+            </w:tcMar>
           </w:tcPr>
           <w:p>
             <w:pPr>
               <w:jc w:val="center"/>
             </w:pPr>
-            <w:r/>
-            <w:r/>
-          </w:p>
-        </w:tc>
-        <w:tc>
-          <w:tcPr>
-            <w:shd w:val="clear" w:color="auto" w:fill="b7b7b7"/>
-            <w:tcBorders>
-              <w:top w:val="single" w:color="000000" w:sz="8" w:space="0"/>
-              <w:left w:val="single" w:color="000000" w:sz="8" w:space="0"/>
-              <w:bottom w:val="single" w:color="000000" w:sz="8" w:space="0"/>
-              <w:right w:val="single" w:color="000000" w:sz="8" w:space="0"/>
-            </w:tcBorders>
-            <w:tcMar>
-              <w:left w:w="100" w:type="dxa"/>
-              <w:top w:w="100" w:type="dxa"/>
-              <w:right w:w="100" w:type="dxa"/>
-              <w:bottom w:w="100" w:type="dxa"/>
-            </w:tcMar>
-            <w:tcW w:w="1132" w:type="dxa"/>
-            <w:textDirection w:val="lrTb"/>
-            <w:noWrap w:val="false"/>
+          </w:p>
+        </w:tc>
+        <w:tc>
+          <w:tcPr>
+            <w:tcW w:w="1135" w:type="dxa"/>
+            <w:tcBorders>
+              <w:top w:val="single" w:sz="8" w:space="0" w:color="000000"/>
+              <w:left w:val="single" w:sz="8" w:space="0" w:color="000000"/>
+              <w:bottom w:val="single" w:sz="8" w:space="0" w:color="000000"/>
+              <w:right w:val="single" w:sz="8" w:space="0" w:color="000000"/>
+            </w:tcBorders>
+            <w:shd w:val="clear" w:color="auto" w:fill="B7B7B7"/>
+            <w:tcMar>
+              <w:top w:w="100" w:type="dxa"/>
+              <w:left w:w="100" w:type="dxa"/>
+              <w:bottom w:w="100" w:type="dxa"/>
+              <w:right w:w="100" w:type="dxa"/>
+            </w:tcMar>
           </w:tcPr>
           <w:p>
             <w:pPr>
               <w:jc w:val="center"/>
             </w:pPr>
-            <w:r/>
-            <w:r/>
-          </w:p>
-        </w:tc>
-        <w:tc>
-          <w:tcPr>
-            <w:shd w:val="clear" w:color="auto" w:fill="b7b7b7"/>
-            <w:tcBorders>
-              <w:top w:val="single" w:color="000000" w:sz="8" w:space="0"/>
-              <w:left w:val="single" w:color="000000" w:sz="8" w:space="0"/>
-              <w:bottom w:val="single" w:color="000000" w:sz="8" w:space="0"/>
-              <w:right w:val="single" w:color="000000" w:sz="8" w:space="0"/>
-            </w:tcBorders>
+          </w:p>
+        </w:tc>
+        <w:tc>
+          <w:tcPr>
             <w:tcW w:w="808" w:type="dxa"/>
-            <w:textDirection w:val="lrTb"/>
-            <w:noWrap w:val="false"/>
+            <w:tcBorders>
+              <w:top w:val="single" w:sz="8" w:space="0" w:color="000000"/>
+              <w:left w:val="single" w:sz="8" w:space="0" w:color="000000"/>
+              <w:bottom w:val="single" w:sz="8" w:space="0" w:color="000000"/>
+              <w:right w:val="single" w:sz="8" w:space="0" w:color="000000"/>
+            </w:tcBorders>
+            <w:shd w:val="clear" w:color="auto" w:fill="B7B7B7"/>
           </w:tcPr>
           <w:p>
             <w:pPr>
               <w:jc w:val="center"/>
             </w:pPr>
-            <w:r/>
-            <w:r/>
-          </w:p>
-        </w:tc>
-        <w:tc>
-          <w:tcPr>
-            <w:shd w:val="clear" w:color="auto" w:fill="b7b7b7"/>
-            <w:tcBorders>
-              <w:top w:val="single" w:color="000000" w:sz="8" w:space="0"/>
-              <w:left w:val="single" w:color="000000" w:sz="8" w:space="0"/>
-              <w:bottom w:val="single" w:color="000000" w:sz="8" w:space="0"/>
-              <w:right w:val="single" w:color="000000" w:sz="8" w:space="0"/>
-            </w:tcBorders>
-            <w:tcMar>
-              <w:left w:w="100" w:type="dxa"/>
-              <w:top w:w="100" w:type="dxa"/>
-              <w:right w:w="100" w:type="dxa"/>
-              <w:bottom w:w="100" w:type="dxa"/>
-            </w:tcMar>
-            <w:tcW w:w="834" w:type="dxa"/>
-            <w:textDirection w:val="lrTb"/>
-            <w:noWrap w:val="false"/>
+          </w:p>
+        </w:tc>
+        <w:tc>
+          <w:tcPr>
+            <w:tcW w:w="851" w:type="dxa"/>
+            <w:tcBorders>
+              <w:top w:val="single" w:sz="8" w:space="0" w:color="000000"/>
+              <w:left w:val="single" w:sz="8" w:space="0" w:color="000000"/>
+              <w:bottom w:val="single" w:sz="8" w:space="0" w:color="000000"/>
+              <w:right w:val="single" w:sz="8" w:space="0" w:color="000000"/>
+            </w:tcBorders>
+            <w:shd w:val="clear" w:color="auto" w:fill="B7B7B7"/>
+            <w:tcMar>
+              <w:top w:w="100" w:type="dxa"/>
+              <w:left w:w="100" w:type="dxa"/>
+              <w:bottom w:w="100" w:type="dxa"/>
+              <w:right w:w="100" w:type="dxa"/>
+            </w:tcMar>
           </w:tcPr>
           <w:p>
             <w:pPr>
               <w:jc w:val="center"/>
             </w:pPr>
-            <w:r/>
-            <w:r/>
-          </w:p>
-        </w:tc>
-        <w:tc>
-          <w:tcPr>
-            <w:shd w:val="clear" w:color="auto" w:fill="b7b7b7"/>
-            <w:tcBorders>
-              <w:top w:val="single" w:color="000000" w:sz="8" w:space="0"/>
-              <w:left w:val="single" w:color="000000" w:sz="8" w:space="0"/>
-              <w:bottom w:val="single" w:color="000000" w:sz="8" w:space="0"/>
-              <w:right w:val="single" w:color="000000" w:sz="8" w:space="0"/>
-            </w:tcBorders>
-            <w:tcMar>
-              <w:left w:w="100" w:type="dxa"/>
-              <w:top w:w="100" w:type="dxa"/>
-              <w:right w:w="100" w:type="dxa"/>
-              <w:bottom w:w="100" w:type="dxa"/>
-            </w:tcMar>
+          </w:p>
+        </w:tc>
+        <w:tc>
+          <w:tcPr>
             <w:tcW w:w="1264" w:type="dxa"/>
-            <w:textDirection w:val="lrTb"/>
-            <w:noWrap w:val="false"/>
+            <w:tcBorders>
+              <w:top w:val="single" w:sz="8" w:space="0" w:color="000000"/>
+              <w:left w:val="single" w:sz="8" w:space="0" w:color="000000"/>
+              <w:bottom w:val="single" w:sz="8" w:space="0" w:color="000000"/>
+              <w:right w:val="single" w:sz="8" w:space="0" w:color="000000"/>
+            </w:tcBorders>
+            <w:shd w:val="clear" w:color="auto" w:fill="B7B7B7"/>
+            <w:tcMar>
+              <w:top w:w="100" w:type="dxa"/>
+              <w:left w:w="100" w:type="dxa"/>
+              <w:bottom w:w="100" w:type="dxa"/>
+              <w:right w:w="100" w:type="dxa"/>
+            </w:tcMar>
           </w:tcPr>
           <w:p>
             <w:pPr>
               <w:jc w:val="center"/>
             </w:pPr>
-            <w:r/>
-            <w:r/>
           </w:p>
         </w:tc>
       </w:tr>
       <w:tr>
         <w:trPr>
+          <w:trHeight w:val="480"/>
           <w:jc w:val="center"/>
-          <w:trHeight w:val="480"/>
         </w:trPr>
         <w:tc>
           <w:tcPr>
-            <w:tcBorders>
-              <w:top w:val="single" w:color="000000" w:sz="8" w:space="0"/>
-              <w:left w:val="single" w:color="000000" w:sz="8" w:space="0"/>
-              <w:bottom w:val="single" w:color="000000" w:sz="8" w:space="0"/>
-              <w:right w:val="single" w:color="000000" w:sz="8" w:space="0"/>
-            </w:tcBorders>
-            <w:tcMar>
-              <w:left w:w="100" w:type="dxa"/>
-              <w:top w:w="100" w:type="dxa"/>
-              <w:right w:w="100" w:type="dxa"/>
-              <w:bottom w:w="100" w:type="dxa"/>
-            </w:tcMar>
-            <w:tcW w:w="1692" w:type="dxa"/>
-            <w:textDirection w:val="lrTb"/>
-            <w:noWrap w:val="false"/>
+            <w:tcW w:w="1810" w:type="dxa"/>
+            <w:tcBorders>
+              <w:top w:val="single" w:sz="8" w:space="0" w:color="000000"/>
+              <w:left w:val="single" w:sz="8" w:space="0" w:color="000000"/>
+              <w:bottom w:val="single" w:sz="8" w:space="0" w:color="000000"/>
+              <w:right w:val="single" w:sz="8" w:space="0" w:color="000000"/>
+            </w:tcBorders>
+            <w:tcMar>
+              <w:top w:w="100" w:type="dxa"/>
+              <w:left w:w="100" w:type="dxa"/>
+              <w:bottom w:w="100" w:type="dxa"/>
+              <w:right w:w="100" w:type="dxa"/>
+            </w:tcMar>
           </w:tcPr>
           <w:p>
             <w:pPr>
@@ -936,28 +904,25 @@
                 <w:b/>
                 <w:bCs/>
               </w:rPr>
-              <w:t xml:space="preserve">CRITERIA</w:t>
-            </w:r>
-            <w:r/>
-          </w:p>
-        </w:tc>
-        <w:tc>
-          <w:tcPr>
-            <w:tcBorders>
-              <w:top w:val="single" w:color="000000" w:sz="8" w:space="0"/>
-              <w:left w:val="single" w:color="000000" w:sz="8" w:space="0"/>
-              <w:bottom w:val="single" w:color="000000" w:sz="8" w:space="0"/>
-              <w:right w:val="single" w:color="000000" w:sz="8" w:space="0"/>
-            </w:tcBorders>
-            <w:tcMar>
-              <w:left w:w="100" w:type="dxa"/>
-              <w:top w:w="100" w:type="dxa"/>
-              <w:right w:w="100" w:type="dxa"/>
-              <w:bottom w:w="100" w:type="dxa"/>
-            </w:tcMar>
+              <w:t>CRITERIA</w:t>
+            </w:r>
+          </w:p>
+        </w:tc>
+        <w:tc>
+          <w:tcPr>
             <w:tcW w:w="4284" w:type="dxa"/>
-            <w:textDirection w:val="lrTb"/>
-            <w:noWrap w:val="false"/>
+            <w:tcBorders>
+              <w:top w:val="single" w:sz="8" w:space="0" w:color="000000"/>
+              <w:left w:val="single" w:sz="8" w:space="0" w:color="000000"/>
+              <w:bottom w:val="single" w:sz="8" w:space="0" w:color="000000"/>
+              <w:right w:val="single" w:sz="8" w:space="0" w:color="000000"/>
+            </w:tcBorders>
+            <w:tcMar>
+              <w:top w:w="100" w:type="dxa"/>
+              <w:left w:w="100" w:type="dxa"/>
+              <w:bottom w:w="100" w:type="dxa"/>
+              <w:right w:w="100" w:type="dxa"/>
+            </w:tcMar>
           </w:tcPr>
           <w:p>
             <w:pPr>
@@ -972,28 +937,25 @@
                 <w:b/>
                 <w:bCs/>
               </w:rPr>
-              <w:t xml:space="preserve">EXPECTATIONS</w:t>
-            </w:r>
-            <w:r/>
-          </w:p>
-        </w:tc>
-        <w:tc>
-          <w:tcPr>
-            <w:tcBorders>
-              <w:top w:val="single" w:color="000000" w:sz="8" w:space="0"/>
-              <w:left w:val="single" w:color="000000" w:sz="8" w:space="0"/>
-              <w:bottom w:val="single" w:color="000000" w:sz="8" w:space="0"/>
-              <w:right w:val="single" w:color="000000" w:sz="8" w:space="0"/>
-            </w:tcBorders>
-            <w:tcMar>
-              <w:left w:w="100" w:type="dxa"/>
-              <w:top w:w="100" w:type="dxa"/>
-              <w:right w:w="100" w:type="dxa"/>
-              <w:bottom w:w="100" w:type="dxa"/>
-            </w:tcMar>
+              <w:t>EXPECTATIONS</w:t>
+            </w:r>
+          </w:p>
+        </w:tc>
+        <w:tc>
+          <w:tcPr>
             <w:tcW w:w="794" w:type="dxa"/>
-            <w:textDirection w:val="lrTb"/>
-            <w:noWrap w:val="false"/>
+            <w:tcBorders>
+              <w:top w:val="single" w:sz="8" w:space="0" w:color="000000"/>
+              <w:left w:val="single" w:sz="8" w:space="0" w:color="000000"/>
+              <w:bottom w:val="single" w:sz="8" w:space="0" w:color="000000"/>
+              <w:right w:val="single" w:sz="8" w:space="0" w:color="000000"/>
+            </w:tcBorders>
+            <w:tcMar>
+              <w:top w:w="100" w:type="dxa"/>
+              <w:left w:w="100" w:type="dxa"/>
+              <w:bottom w:w="100" w:type="dxa"/>
+              <w:right w:w="100" w:type="dxa"/>
+            </w:tcMar>
           </w:tcPr>
           <w:p>
             <w:pPr>
@@ -1009,28 +971,25 @@
                 <w:b/>
                 <w:bCs/>
               </w:rPr>
-              <w:t xml:space="preserve">POSS</w:t>
-            </w:r>
-            <w:r/>
-          </w:p>
-        </w:tc>
-        <w:tc>
-          <w:tcPr>
-            <w:tcBorders>
-              <w:top w:val="single" w:color="000000" w:sz="8" w:space="0"/>
-              <w:left w:val="single" w:color="000000" w:sz="8" w:space="0"/>
-              <w:bottom w:val="single" w:color="000000" w:sz="8" w:space="0"/>
-              <w:right w:val="single" w:color="000000" w:sz="8" w:space="0"/>
-            </w:tcBorders>
-            <w:tcMar>
-              <w:left w:w="100" w:type="dxa"/>
-              <w:top w:w="100" w:type="dxa"/>
-              <w:right w:w="100" w:type="dxa"/>
-              <w:bottom w:w="100" w:type="dxa"/>
-            </w:tcMar>
-            <w:tcW w:w="1132" w:type="dxa"/>
-            <w:textDirection w:val="lrTb"/>
-            <w:noWrap w:val="false"/>
+              <w:t>POSS</w:t>
+            </w:r>
+          </w:p>
+        </w:tc>
+        <w:tc>
+          <w:tcPr>
+            <w:tcW w:w="1135" w:type="dxa"/>
+            <w:tcBorders>
+              <w:top w:val="single" w:sz="8" w:space="0" w:color="000000"/>
+              <w:left w:val="single" w:sz="8" w:space="0" w:color="000000"/>
+              <w:bottom w:val="single" w:sz="8" w:space="0" w:color="000000"/>
+              <w:right w:val="single" w:sz="8" w:space="0" w:color="000000"/>
+            </w:tcBorders>
+            <w:tcMar>
+              <w:top w:w="100" w:type="dxa"/>
+              <w:left w:w="100" w:type="dxa"/>
+              <w:bottom w:w="100" w:type="dxa"/>
+              <w:right w:w="100" w:type="dxa"/>
+            </w:tcMar>
           </w:tcPr>
           <w:p>
             <w:pPr>
@@ -1046,22 +1005,19 @@
                 <w:b/>
                 <w:bCs/>
               </w:rPr>
-              <w:t xml:space="preserve">STUDENT</w:t>
-            </w:r>
-            <w:r/>
-          </w:p>
-        </w:tc>
-        <w:tc>
-          <w:tcPr>
-            <w:tcBorders>
-              <w:top w:val="single" w:color="000000" w:sz="8" w:space="0"/>
-              <w:left w:val="single" w:color="000000" w:sz="8" w:space="0"/>
-              <w:bottom w:val="single" w:color="000000" w:sz="8" w:space="0"/>
-              <w:right w:val="single" w:color="000000" w:sz="8" w:space="0"/>
-            </w:tcBorders>
+              <w:t>STUDENT</w:t>
+            </w:r>
+          </w:p>
+        </w:tc>
+        <w:tc>
+          <w:tcPr>
             <w:tcW w:w="808" w:type="dxa"/>
-            <w:textDirection w:val="lrTb"/>
-            <w:noWrap w:val="false"/>
+            <w:tcBorders>
+              <w:top w:val="single" w:sz="8" w:space="0" w:color="000000"/>
+              <w:left w:val="single" w:sz="8" w:space="0" w:color="000000"/>
+              <w:bottom w:val="single" w:sz="8" w:space="0" w:color="000000"/>
+              <w:right w:val="single" w:sz="8" w:space="0" w:color="000000"/>
+            </w:tcBorders>
           </w:tcPr>
           <w:p>
             <w:pPr>
@@ -1076,28 +1032,25 @@
                 <w:b/>
                 <w:bCs/>
               </w:rPr>
-              <w:t xml:space="preserve">GIVEN</w:t>
-            </w:r>
-            <w:r/>
-          </w:p>
-        </w:tc>
-        <w:tc>
-          <w:tcPr>
-            <w:tcBorders>
-              <w:top w:val="single" w:color="000000" w:sz="8" w:space="0"/>
-              <w:left w:val="single" w:color="000000" w:sz="8" w:space="0"/>
-              <w:bottom w:val="single" w:color="000000" w:sz="8" w:space="0"/>
-              <w:right w:val="single" w:color="000000" w:sz="8" w:space="0"/>
-            </w:tcBorders>
-            <w:tcMar>
-              <w:left w:w="100" w:type="dxa"/>
-              <w:top w:w="100" w:type="dxa"/>
-              <w:right w:w="100" w:type="dxa"/>
-              <w:bottom w:w="100" w:type="dxa"/>
-            </w:tcMar>
-            <w:tcW w:w="834" w:type="dxa"/>
-            <w:textDirection w:val="lrTb"/>
-            <w:noWrap w:val="false"/>
+              <w:t>GIVEN</w:t>
+            </w:r>
+          </w:p>
+        </w:tc>
+        <w:tc>
+          <w:tcPr>
+            <w:tcW w:w="851" w:type="dxa"/>
+            <w:tcBorders>
+              <w:top w:val="single" w:sz="8" w:space="0" w:color="000000"/>
+              <w:left w:val="single" w:sz="8" w:space="0" w:color="000000"/>
+              <w:bottom w:val="single" w:sz="8" w:space="0" w:color="000000"/>
+              <w:right w:val="single" w:sz="8" w:space="0" w:color="000000"/>
+            </w:tcBorders>
+            <w:tcMar>
+              <w:top w:w="100" w:type="dxa"/>
+              <w:left w:w="100" w:type="dxa"/>
+              <w:bottom w:w="100" w:type="dxa"/>
+              <w:right w:w="100" w:type="dxa"/>
+            </w:tcMar>
           </w:tcPr>
           <w:p>
             <w:pPr>
@@ -1112,28 +1065,25 @@
                 <w:b/>
                 <w:bCs/>
               </w:rPr>
-              <w:t xml:space="preserve">MULTI</w:t>
-            </w:r>
-            <w:r/>
-          </w:p>
-        </w:tc>
-        <w:tc>
-          <w:tcPr>
-            <w:tcBorders>
-              <w:top w:val="single" w:color="000000" w:sz="8" w:space="0"/>
-              <w:left w:val="single" w:color="000000" w:sz="8" w:space="0"/>
-              <w:bottom w:val="single" w:color="000000" w:sz="8" w:space="0"/>
-              <w:right w:val="single" w:color="000000" w:sz="8" w:space="0"/>
-            </w:tcBorders>
-            <w:tcMar>
-              <w:left w:w="100" w:type="dxa"/>
-              <w:top w:w="100" w:type="dxa"/>
-              <w:right w:w="100" w:type="dxa"/>
-              <w:bottom w:w="100" w:type="dxa"/>
-            </w:tcMar>
+              <w:t>MULTI</w:t>
+            </w:r>
+          </w:p>
+        </w:tc>
+        <w:tc>
+          <w:tcPr>
             <w:tcW w:w="1264" w:type="dxa"/>
-            <w:textDirection w:val="lrTb"/>
-            <w:noWrap w:val="false"/>
+            <w:tcBorders>
+              <w:top w:val="single" w:sz="8" w:space="0" w:color="000000"/>
+              <w:left w:val="single" w:sz="8" w:space="0" w:color="000000"/>
+              <w:bottom w:val="single" w:sz="8" w:space="0" w:color="000000"/>
+              <w:right w:val="single" w:sz="8" w:space="0" w:color="000000"/>
+            </w:tcBorders>
+            <w:tcMar>
+              <w:top w:w="100" w:type="dxa"/>
+              <w:left w:w="100" w:type="dxa"/>
+              <w:bottom w:w="100" w:type="dxa"/>
+              <w:right w:w="100" w:type="dxa"/>
+            </w:tcMar>
           </w:tcPr>
           <w:p>
             <w:pPr>
@@ -1149,96 +1099,60 @@
                 <w:b/>
                 <w:bCs/>
               </w:rPr>
-              <w:t xml:space="preserve">TOTAL</w:t>
-            </w:r>
-            <w:r/>
+              <w:t>TOTAL</w:t>
+            </w:r>
           </w:p>
         </w:tc>
       </w:tr>
       <w:tr>
         <w:trPr>
+          <w:trHeight w:val="540"/>
           <w:jc w:val="center"/>
-          <w:trHeight w:val="540"/>
         </w:trPr>
         <w:tc>
           <w:tcPr>
-            <w:tcBorders>
-              <w:top w:val="single" w:color="000000" w:sz="8" w:space="0"/>
-              <w:left w:val="single" w:color="000000" w:sz="8" w:space="0"/>
-              <w:bottom w:val="single" w:color="000000" w:sz="8" w:space="0"/>
-              <w:right w:val="single" w:color="000000" w:sz="8" w:space="0"/>
-            </w:tcBorders>
-            <w:tcMar>
-              <w:left w:w="100" w:type="dxa"/>
-              <w:top w:w="100" w:type="dxa"/>
-              <w:right w:w="100" w:type="dxa"/>
-              <w:bottom w:w="100" w:type="dxa"/>
-            </w:tcMar>
-            <w:tcW w:w="1692" w:type="dxa"/>
-            <w:textDirection w:val="lrTb"/>
-            <w:noWrap w:val="false"/>
-          </w:tcPr>
-          <w:p>
-            <w:r>
-              <w:t xml:space="preserve">Made a serious attempt at each of the three topics</w:t>
-            </w:r>
-            <w:r/>
-          </w:p>
-        </w:tc>
-        <w:tc>
-          <w:tcPr>
-            <w:tcBorders>
-              <w:top w:val="single" w:color="000000" w:sz="8" w:space="0"/>
-              <w:left w:val="single" w:color="000000" w:sz="8" w:space="0"/>
-              <w:bottom w:val="single" w:color="000000" w:sz="8" w:space="0"/>
-              <w:right w:val="single" w:color="000000" w:sz="8" w:space="0"/>
-            </w:tcBorders>
-            <w:tcMar>
-              <w:left w:w="100" w:type="dxa"/>
-              <w:top w:w="100" w:type="dxa"/>
-              <w:right w:w="100" w:type="dxa"/>
-              <w:bottom w:w="100" w:type="dxa"/>
-            </w:tcMar>
+            <w:tcW w:w="1810" w:type="dxa"/>
+            <w:tcBorders>
+              <w:top w:val="single" w:sz="8" w:space="0" w:color="000000"/>
+              <w:left w:val="single" w:sz="8" w:space="0" w:color="000000"/>
+              <w:bottom w:val="single" w:sz="8" w:space="0" w:color="000000"/>
+              <w:right w:val="single" w:sz="8" w:space="0" w:color="000000"/>
+            </w:tcBorders>
+            <w:tcMar>
+              <w:top w:w="100" w:type="dxa"/>
+              <w:left w:w="100" w:type="dxa"/>
+              <w:bottom w:w="100" w:type="dxa"/>
+              <w:right w:w="100" w:type="dxa"/>
+            </w:tcMar>
+          </w:tcPr>
+          <w:p>
+            <w:r>
+              <w:t>Made a serious attempt at each of the three topics</w:t>
+            </w:r>
+          </w:p>
+        </w:tc>
+        <w:tc>
+          <w:tcPr>
             <w:tcW w:w="4284" w:type="dxa"/>
-            <w:textDirection w:val="lrTb"/>
-            <w:noWrap w:val="false"/>
-          </w:tcPr>
-          <w:p>
-            <w:pPr>
-              <w:ind w:left="0" w:firstLine="0"/>
-              <w:rPr>
-                <w:highlight w:val="none"/>
-              </w:rPr>
-            </w:pPr>
-            <w:r>
-              <w:rPr>
-                <w:highlight w:val="none"/>
-              </w:rPr>
+            <w:tcBorders>
+              <w:top w:val="single" w:sz="8" w:space="0" w:color="000000"/>
+              <w:left w:val="single" w:sz="8" w:space="0" w:color="000000"/>
+              <w:bottom w:val="single" w:sz="8" w:space="0" w:color="000000"/>
+              <w:right w:val="single" w:sz="8" w:space="0" w:color="000000"/>
+            </w:tcBorders>
+            <w:tcMar>
+              <w:top w:w="100" w:type="dxa"/>
+              <w:left w:w="100" w:type="dxa"/>
+              <w:bottom w:w="100" w:type="dxa"/>
+              <w:right w:w="100" w:type="dxa"/>
+            </w:tcMar>
+          </w:tcPr>
+          <w:p>
+            <w:r>
               <w:t xml:space="preserve">During your interview, you responded to the three main learning areas: </w:t>
             </w:r>
-            <w:r>
-              <w:rPr>
-                <w:highlight w:val="none"/>
-              </w:rPr>
-            </w:r>
-            <w:r/>
-          </w:p>
-          <w:p>
-            <w:pPr>
-              <w:ind w:left="0" w:firstLine="0"/>
-            </w:pPr>
-            <w:r>
-              <w:rPr>
-                <w:highlight w:val="none"/>
-              </w:rPr>
-            </w:r>
-            <w:r>
-              <w:rPr>
-                <w:highlight w:val="none"/>
-              </w:rPr>
-            </w:r>
-            <w:r/>
-          </w:p>
+          </w:p>
+          <w:p/>
           <w:p>
             <w:pPr>
               <w:pStyle w:val="ListParagraph"/>
@@ -1248,9 +1162,8 @@
               </w:numPr>
             </w:pPr>
             <w:r>
-              <w:t xml:space="preserve">Using CLI commands to find information in a system</w:t>
-            </w:r>
-            <w:r/>
+              <w:t>Using CLI commands to find information in a system</w:t>
+            </w:r>
           </w:p>
           <w:p>
             <w:pPr>
@@ -1261,17 +1174,8 @@
               </w:numPr>
             </w:pPr>
             <w:r>
-              <w:rPr>
-                <w:highlight w:val="none"/>
-              </w:rPr>
-              <w:t xml:space="preserve">Programming or CLI commands to solve problems</w:t>
-            </w:r>
-            <w:r>
-              <w:rPr>
-                <w:highlight w:val="none"/>
-              </w:rPr>
-            </w:r>
-            <w:r/>
+              <w:t>Programming or CLI commands to solve problems</w:t>
+            </w:r>
           </w:p>
           <w:p>
             <w:pPr>
@@ -1282,348 +1186,259 @@
               </w:numPr>
             </w:pPr>
             <w:r>
-              <w:rPr>
-                <w:highlight w:val="none"/>
-              </w:rPr>
-              <w:t xml:space="preserve">Security Tooling</w:t>
-            </w:r>
-            <w:r>
-              <w:rPr>
-                <w:highlight w:val="none"/>
-              </w:rPr>
-            </w:r>
-            <w:r/>
-          </w:p>
-        </w:tc>
-        <w:tc>
-          <w:tcPr>
-            <w:tcBorders>
-              <w:top w:val="single" w:color="000000" w:sz="8" w:space="0"/>
-              <w:left w:val="single" w:color="000000" w:sz="8" w:space="0"/>
-              <w:bottom w:val="single" w:color="000000" w:sz="8" w:space="0"/>
-              <w:right w:val="single" w:color="000000" w:sz="8" w:space="0"/>
-            </w:tcBorders>
-            <w:tcMar>
-              <w:left w:w="100" w:type="dxa"/>
-              <w:top w:w="100" w:type="dxa"/>
-              <w:right w:w="100" w:type="dxa"/>
-              <w:bottom w:w="100" w:type="dxa"/>
-            </w:tcMar>
+              <w:t>Security Tooling</w:t>
+            </w:r>
+          </w:p>
+        </w:tc>
+        <w:tc>
+          <w:tcPr>
             <w:tcW w:w="794" w:type="dxa"/>
+            <w:tcBorders>
+              <w:top w:val="single" w:sz="8" w:space="0" w:color="000000"/>
+              <w:left w:val="single" w:sz="8" w:space="0" w:color="000000"/>
+              <w:bottom w:val="single" w:sz="8" w:space="0" w:color="000000"/>
+              <w:right w:val="single" w:sz="8" w:space="0" w:color="000000"/>
+            </w:tcBorders>
+            <w:tcMar>
+              <w:top w:w="100" w:type="dxa"/>
+              <w:left w:w="100" w:type="dxa"/>
+              <w:bottom w:w="100" w:type="dxa"/>
+              <w:right w:w="100" w:type="dxa"/>
+            </w:tcMar>
             <w:vAlign w:val="center"/>
-            <w:textDirection w:val="lrTb"/>
-            <w:noWrap w:val="false"/>
           </w:tcPr>
           <w:p>
             <w:pPr>
               <w:jc w:val="center"/>
               <w:rPr>
                 <w:rFonts w:eastAsia="Calibri"/>
-                <w:highlight w:val="none"/>
               </w:rPr>
             </w:pPr>
             <w:r>
               <w:rPr>
                 <w:rFonts w:eastAsia="Calibri"/>
               </w:rPr>
-              <w:t xml:space="preserve">2</w:t>
-            </w:r>
-            <w:r>
+              <w:t>2</w:t>
+            </w:r>
+          </w:p>
+          <w:p>
+            <w:pPr>
+              <w:jc w:val="center"/>
               <w:rPr>
                 <w:rFonts w:eastAsia="Calibri"/>
               </w:rPr>
-            </w:r>
-            <w:r/>
+            </w:pPr>
+            <w:r>
+              <w:rPr>
+                <w:rFonts w:eastAsia="Calibri"/>
+              </w:rPr>
+              <w:t>2</w:t>
+            </w:r>
           </w:p>
           <w:p>
             <w:pPr>
               <w:jc w:val="center"/>
               <w:rPr>
                 <w:rFonts w:eastAsia="Calibri"/>
-                <w:highlight w:val="none"/>
               </w:rPr>
             </w:pPr>
             <w:r>
               <w:rPr>
                 <w:rFonts w:eastAsia="Calibri"/>
-                <w:highlight w:val="none"/>
-              </w:rPr>
-              <w:t xml:space="preserve">2</w:t>
-            </w:r>
-            <w:r>
-              <w:rPr>
-                <w:rFonts w:eastAsia="Calibri"/>
-                <w:highlight w:val="none"/>
-              </w:rPr>
-            </w:r>
-            <w:r/>
-          </w:p>
+              </w:rPr>
+              <w:t>2</w:t>
+            </w:r>
+          </w:p>
+        </w:tc>
+        <w:tc>
+          <w:tcPr>
+            <w:tcW w:w="1135" w:type="dxa"/>
+            <w:tcBorders>
+              <w:top w:val="single" w:sz="8" w:space="0" w:color="000000"/>
+              <w:left w:val="single" w:sz="8" w:space="0" w:color="000000"/>
+              <w:bottom w:val="single" w:sz="8" w:space="0" w:color="000000"/>
+              <w:right w:val="single" w:sz="8" w:space="0" w:color="000000"/>
+            </w:tcBorders>
+            <w:tcMar>
+              <w:top w:w="100" w:type="dxa"/>
+              <w:left w:w="100" w:type="dxa"/>
+              <w:bottom w:w="100" w:type="dxa"/>
+              <w:right w:w="100" w:type="dxa"/>
+            </w:tcMar>
+            <w:vAlign w:val="center"/>
+          </w:tcPr>
           <w:p>
             <w:pPr>
               <w:jc w:val="center"/>
-              <w:rPr>
-                <w:rFonts w:eastAsia="Calibri"/>
-              </w:rPr>
-            </w:pPr>
-            <w:r>
-              <w:rPr>
-                <w:rFonts w:eastAsia="Calibri"/>
-                <w:highlight w:val="none"/>
-              </w:rPr>
-              <w:t xml:space="preserve">2</w:t>
-            </w:r>
-            <w:r>
-              <w:rPr>
-                <w:rFonts w:eastAsia="Calibri"/>
-                <w:highlight w:val="none"/>
-              </w:rPr>
-            </w:r>
-            <w:r/>
-          </w:p>
-        </w:tc>
-        <w:tc>
-          <w:tcPr>
-            <w:tcBorders>
-              <w:top w:val="single" w:color="000000" w:sz="8" w:space="0"/>
-              <w:left w:val="single" w:color="000000" w:sz="8" w:space="0"/>
-              <w:bottom w:val="single" w:color="000000" w:sz="8" w:space="0"/>
-              <w:right w:val="single" w:color="000000" w:sz="8" w:space="0"/>
-            </w:tcBorders>
-            <w:tcMar>
-              <w:left w:w="100" w:type="dxa"/>
-              <w:top w:w="100" w:type="dxa"/>
-              <w:right w:w="100" w:type="dxa"/>
-              <w:bottom w:w="100" w:type="dxa"/>
-            </w:tcMar>
-            <w:tcW w:w="1132" w:type="dxa"/>
+            </w:pPr>
+            <w:r>
+              <w:t>__/2</w:t>
+            </w:r>
+          </w:p>
+          <w:p>
+            <w:pPr>
+              <w:jc w:val="center"/>
+            </w:pPr>
+            <w:r>
+              <w:t>__/2</w:t>
+            </w:r>
+          </w:p>
+          <w:p>
+            <w:pPr>
+              <w:jc w:val="center"/>
+            </w:pPr>
+            <w:r>
+              <w:t>__/2</w:t>
+            </w:r>
+          </w:p>
+        </w:tc>
+        <w:tc>
+          <w:tcPr>
+            <w:tcW w:w="808" w:type="dxa"/>
+            <w:tcBorders>
+              <w:top w:val="single" w:sz="8" w:space="0" w:color="000000"/>
+              <w:left w:val="single" w:sz="8" w:space="0" w:color="000000"/>
+              <w:bottom w:val="single" w:sz="8" w:space="0" w:color="000000"/>
+              <w:right w:val="single" w:sz="8" w:space="0" w:color="000000"/>
+            </w:tcBorders>
             <w:vAlign w:val="center"/>
-            <w:textDirection w:val="lrTb"/>
-            <w:noWrap w:val="false"/>
           </w:tcPr>
           <w:p>
             <w:pPr>
               <w:jc w:val="center"/>
             </w:pPr>
             <w:r>
-              <w:t xml:space="preserve">__/2</w:t>
-            </w:r>
-            <w:r/>
+              <w:t>__/2</w:t>
+            </w:r>
           </w:p>
           <w:p>
             <w:pPr>
               <w:jc w:val="center"/>
             </w:pPr>
             <w:r>
-              <w:t xml:space="preserve">__/2</w:t>
-            </w:r>
-            <w:r/>
+              <w:t>__/2</w:t>
+            </w:r>
           </w:p>
           <w:p>
             <w:pPr>
               <w:jc w:val="center"/>
             </w:pPr>
             <w:r>
-              <w:t xml:space="preserve">__/2</w:t>
-            </w:r>
-            <w:r/>
-          </w:p>
-        </w:tc>
-        <w:tc>
-          <w:tcPr>
-            <w:tcBorders>
-              <w:top w:val="single" w:color="000000" w:sz="8" w:space="0"/>
-              <w:left w:val="single" w:color="000000" w:sz="8" w:space="0"/>
-              <w:bottom w:val="single" w:color="000000" w:sz="8" w:space="0"/>
-              <w:right w:val="single" w:color="000000" w:sz="8" w:space="0"/>
-            </w:tcBorders>
-            <w:tcW w:w="808" w:type="dxa"/>
+              <w:t>__/2</w:t>
+            </w:r>
+          </w:p>
+        </w:tc>
+        <w:tc>
+          <w:tcPr>
+            <w:tcW w:w="851" w:type="dxa"/>
+            <w:tcBorders>
+              <w:top w:val="single" w:sz="8" w:space="0" w:color="000000"/>
+              <w:left w:val="single" w:sz="8" w:space="0" w:color="000000"/>
+              <w:bottom w:val="single" w:sz="8" w:space="0" w:color="000000"/>
+              <w:right w:val="single" w:sz="8" w:space="0" w:color="000000"/>
+            </w:tcBorders>
+            <w:tcMar>
+              <w:top w:w="100" w:type="dxa"/>
+              <w:left w:w="100" w:type="dxa"/>
+              <w:bottom w:w="100" w:type="dxa"/>
+              <w:right w:w="100" w:type="dxa"/>
+            </w:tcMar>
             <w:vAlign w:val="center"/>
-            <w:textDirection w:val="lrTb"/>
-            <w:noWrap w:val="false"/>
           </w:tcPr>
           <w:p>
             <w:pPr>
               <w:jc w:val="center"/>
             </w:pPr>
             <w:r>
-              <w:t xml:space="preserve">__/2</w:t>
-            </w:r>
-            <w:r/>
+              <w:t>A x2</w:t>
+            </w:r>
           </w:p>
           <w:p>
             <w:pPr>
               <w:jc w:val="center"/>
             </w:pPr>
             <w:r>
-              <w:t xml:space="preserve">__/2</w:t>
-            </w:r>
-            <w:r/>
-          </w:p>
+              <w:t>T x1</w:t>
+            </w:r>
+          </w:p>
+        </w:tc>
+        <w:tc>
+          <w:tcPr>
+            <w:tcW w:w="1264" w:type="dxa"/>
+            <w:tcBorders>
+              <w:top w:val="single" w:sz="8" w:space="0" w:color="000000"/>
+              <w:left w:val="single" w:sz="8" w:space="0" w:color="000000"/>
+              <w:bottom w:val="single" w:sz="8" w:space="0" w:color="000000"/>
+              <w:right w:val="single" w:sz="8" w:space="0" w:color="000000"/>
+            </w:tcBorders>
+            <w:tcMar>
+              <w:top w:w="100" w:type="dxa"/>
+              <w:left w:w="100" w:type="dxa"/>
+              <w:bottom w:w="100" w:type="dxa"/>
+              <w:right w:w="100" w:type="dxa"/>
+            </w:tcMar>
+            <w:vAlign w:val="center"/>
+          </w:tcPr>
           <w:p>
             <w:pPr>
               <w:jc w:val="center"/>
             </w:pPr>
             <w:r>
-              <w:t xml:space="preserve">__/2</w:t>
-            </w:r>
-            <w:r/>
-          </w:p>
-        </w:tc>
-        <w:tc>
-          <w:tcPr>
-            <w:tcBorders>
-              <w:top w:val="single" w:color="000000" w:sz="8" w:space="0"/>
-              <w:left w:val="single" w:color="000000" w:sz="8" w:space="0"/>
-              <w:bottom w:val="single" w:color="000000" w:sz="8" w:space="0"/>
-              <w:right w:val="single" w:color="000000" w:sz="8" w:space="0"/>
-            </w:tcBorders>
-            <w:tcMar>
-              <w:left w:w="100" w:type="dxa"/>
-              <w:top w:w="100" w:type="dxa"/>
-              <w:right w:w="100" w:type="dxa"/>
-              <w:bottom w:w="100" w:type="dxa"/>
-            </w:tcMar>
-            <w:tcW w:w="834" w:type="dxa"/>
-            <w:vAlign w:val="center"/>
-            <w:textDirection w:val="lrTb"/>
-            <w:noWrap w:val="false"/>
-          </w:tcPr>
+              <w:t>A __/ 12</w:t>
+            </w:r>
+          </w:p>
           <w:p>
             <w:pPr>
               <w:jc w:val="center"/>
-            </w:pPr>
-            <w:r>
-              <w:t xml:space="preserve">A </w:t>
-            </w:r>
-            <w:r>
-              <w:t xml:space="preserve">x2</w:t>
-            </w:r>
-            <w:r/>
-          </w:p>
-          <w:p>
-            <w:pPr>
-              <w:jc w:val="center"/>
-            </w:pPr>
-            <w:r>
-              <w:t xml:space="preserve">T x1</w:t>
-            </w:r>
-            <w:r/>
-          </w:p>
-        </w:tc>
-        <w:tc>
-          <w:tcPr>
-            <w:tcBorders>
-              <w:top w:val="single" w:color="000000" w:sz="8" w:space="0"/>
-              <w:left w:val="single" w:color="000000" w:sz="8" w:space="0"/>
-              <w:bottom w:val="single" w:color="000000" w:sz="8" w:space="0"/>
-              <w:right w:val="single" w:color="000000" w:sz="8" w:space="0"/>
-            </w:tcBorders>
-            <w:tcMar>
-              <w:left w:w="100" w:type="dxa"/>
-              <w:top w:w="100" w:type="dxa"/>
-              <w:right w:w="100" w:type="dxa"/>
-              <w:bottom w:w="100" w:type="dxa"/>
-            </w:tcMar>
-            <w:tcW w:w="1264" w:type="dxa"/>
-            <w:vAlign w:val="center"/>
-            <w:textDirection w:val="lrTb"/>
-            <w:noWrap w:val="false"/>
-          </w:tcPr>
-          <w:p>
-            <w:pPr>
-              <w:jc w:val="center"/>
-              <w:rPr>
-                <w:highlight w:val="none"/>
-              </w:rPr>
-            </w:pPr>
-            <w:r>
-              <w:t xml:space="preserve">A __/</w:t>
-            </w:r>
-            <w:r>
-              <w:t xml:space="preserve"> </w:t>
-            </w:r>
-            <w:r>
-              <w:t xml:space="preserve">12</w:t>
-            </w:r>
-            <w:r/>
-          </w:p>
-          <w:p>
-            <w:pPr>
-              <w:jc w:val="center"/>
               <w:rPr>
                 <w:color w:val="auto"/>
               </w:rPr>
             </w:pPr>
             <w:r>
-              <w:rPr>
-                <w:highlight w:val="none"/>
-              </w:rPr>
-              <w:t xml:space="preserve">T </w:t>
-            </w:r>
-            <w:r>
-              <w:t xml:space="preserve">__/</w:t>
-            </w:r>
-            <w:r>
-              <w:t xml:space="preserve"> </w:t>
-            </w:r>
-            <w:r>
-              <w:t xml:space="preserve">  6</w:t>
-            </w:r>
-            <w:r>
-              <w:rPr>
-                <w:highlight w:val="none"/>
-              </w:rPr>
-            </w:r>
-            <w:r/>
+              <w:t>T __/   6</w:t>
+            </w:r>
           </w:p>
         </w:tc>
       </w:tr>
       <w:tr>
         <w:trPr>
+          <w:trHeight w:val="480"/>
           <w:jc w:val="center"/>
-          <w:trHeight w:val="480"/>
         </w:trPr>
         <w:tc>
           <w:tcPr>
-            <w:shd w:val="clear" w:color="auto" w:fill="b7b7b7"/>
-            <w:tcBorders>
-              <w:top w:val="single" w:color="000000" w:sz="8" w:space="0"/>
-              <w:left w:val="single" w:color="000000" w:sz="8" w:space="0"/>
-              <w:bottom w:val="single" w:color="000000" w:sz="8" w:space="0"/>
-              <w:right w:val="single" w:color="000000" w:sz="8" w:space="0"/>
-            </w:tcBorders>
-            <w:tcMar>
-              <w:left w:w="100" w:type="dxa"/>
-              <w:top w:w="100" w:type="dxa"/>
-              <w:right w:w="100" w:type="dxa"/>
-              <w:bottom w:w="100" w:type="dxa"/>
-            </w:tcMar>
-            <w:tcW w:w="1692" w:type="dxa"/>
-            <w:textDirection w:val="lrTb"/>
-            <w:noWrap w:val="false"/>
-          </w:tcPr>
-          <w:p>
-            <w:r/>
-            <w:r/>
-          </w:p>
-        </w:tc>
-        <w:tc>
-          <w:tcPr>
-            <w:tcBorders>
-              <w:top w:val="single" w:color="000000" w:sz="8" w:space="0"/>
-              <w:left w:val="single" w:color="000000" w:sz="8" w:space="0"/>
-              <w:bottom w:val="single" w:color="000000" w:sz="8" w:space="0"/>
-              <w:right w:val="single" w:color="000000" w:sz="8" w:space="0"/>
-            </w:tcBorders>
-            <w:tcMar>
-              <w:left w:w="100" w:type="dxa"/>
-              <w:top w:w="100" w:type="dxa"/>
-              <w:right w:w="100" w:type="dxa"/>
-              <w:bottom w:w="100" w:type="dxa"/>
-            </w:tcMar>
+            <w:tcW w:w="1810" w:type="dxa"/>
+            <w:tcBorders>
+              <w:top w:val="single" w:sz="8" w:space="0" w:color="000000"/>
+              <w:left w:val="single" w:sz="8" w:space="0" w:color="000000"/>
+              <w:bottom w:val="single" w:sz="8" w:space="0" w:color="000000"/>
+              <w:right w:val="single" w:sz="8" w:space="0" w:color="000000"/>
+            </w:tcBorders>
+            <w:shd w:val="clear" w:color="auto" w:fill="B7B7B7"/>
+            <w:tcMar>
+              <w:top w:w="100" w:type="dxa"/>
+              <w:left w:w="100" w:type="dxa"/>
+              <w:bottom w:w="100" w:type="dxa"/>
+              <w:right w:w="100" w:type="dxa"/>
+            </w:tcMar>
+          </w:tcPr>
+          <w:p/>
+        </w:tc>
+        <w:tc>
+          <w:tcPr>
             <w:tcW w:w="4284" w:type="dxa"/>
-            <w:textDirection w:val="lrTb"/>
-            <w:noWrap w:val="false"/>
+            <w:tcBorders>
+              <w:top w:val="single" w:sz="8" w:space="0" w:color="000000"/>
+              <w:left w:val="single" w:sz="8" w:space="0" w:color="000000"/>
+              <w:bottom w:val="single" w:sz="8" w:space="0" w:color="000000"/>
+              <w:right w:val="single" w:sz="8" w:space="0" w:color="000000"/>
+            </w:tcBorders>
+            <w:tcMar>
+              <w:top w:w="100" w:type="dxa"/>
+              <w:left w:w="100" w:type="dxa"/>
+              <w:bottom w:w="100" w:type="dxa"/>
+              <w:right w:w="100" w:type="dxa"/>
+            </w:tcMar>
           </w:tcPr>
           <w:p>
             <w:pPr>
@@ -1638,24 +1453,21 @@
                 <w:b/>
                 <w:bCs/>
               </w:rPr>
-              <w:t xml:space="preserve">Analysis, Synthesis &amp; Evaluation</w:t>
-            </w:r>
-            <w:r/>
-          </w:p>
-        </w:tc>
-        <w:tc>
-          <w:tcPr>
+              <w:t>Analysis, Synthesis &amp; Evaluation</w:t>
+            </w:r>
+          </w:p>
+        </w:tc>
+        <w:tc>
+          <w:tcPr>
+            <w:tcW w:w="1929" w:type="dxa"/>
             <w:gridSpan w:val="2"/>
-            <w:shd w:val="clear" w:color="auto" w:fill="b7b7b7"/>
-            <w:tcBorders>
-              <w:top w:val="single" w:color="000000" w:sz="8" w:space="0"/>
-              <w:left w:val="single" w:color="000000" w:sz="8" w:space="0"/>
-              <w:bottom w:val="single" w:color="000000" w:sz="8" w:space="0"/>
-              <w:right w:val="single" w:color="000000" w:sz="8" w:space="0"/>
-            </w:tcBorders>
-            <w:tcW w:w="1926" w:type="dxa"/>
-            <w:textDirection w:val="lrTb"/>
-            <w:noWrap w:val="false"/>
+            <w:tcBorders>
+              <w:top w:val="single" w:sz="8" w:space="0" w:color="000000"/>
+              <w:left w:val="single" w:sz="8" w:space="0" w:color="000000"/>
+              <w:bottom w:val="single" w:sz="8" w:space="0" w:color="000000"/>
+              <w:right w:val="single" w:sz="8" w:space="0" w:color="000000"/>
+            </w:tcBorders>
+            <w:shd w:val="clear" w:color="auto" w:fill="B7B7B7"/>
           </w:tcPr>
           <w:p>
             <w:pPr>
@@ -1665,34 +1477,25 @@
                 <w:bCs/>
               </w:rPr>
             </w:pPr>
-            <w:r>
-              <w:rPr>
-                <w:b/>
-                <w:bCs/>
-              </w:rPr>
-            </w:r>
-            <w:r/>
-          </w:p>
-        </w:tc>
-        <w:tc>
-          <w:tcPr>
+          </w:p>
+        </w:tc>
+        <w:tc>
+          <w:tcPr>
+            <w:tcW w:w="1659" w:type="dxa"/>
             <w:gridSpan w:val="2"/>
-            <w:shd w:val="clear" w:color="auto" w:fill="b7b7b7"/>
-            <w:tcBorders>
-              <w:top w:val="single" w:color="000000" w:sz="8" w:space="0"/>
-              <w:left w:val="single" w:color="000000" w:sz="8" w:space="0"/>
-              <w:bottom w:val="single" w:color="000000" w:sz="8" w:space="0"/>
-              <w:right w:val="single" w:color="000000" w:sz="8" w:space="0"/>
-            </w:tcBorders>
-            <w:tcMar>
-              <w:left w:w="100" w:type="dxa"/>
-              <w:top w:w="100" w:type="dxa"/>
-              <w:right w:w="100" w:type="dxa"/>
-              <w:bottom w:w="100" w:type="dxa"/>
-            </w:tcMar>
-            <w:tcW w:w="1642" w:type="dxa"/>
-            <w:textDirection w:val="lrTb"/>
-            <w:noWrap w:val="false"/>
+            <w:tcBorders>
+              <w:top w:val="single" w:sz="8" w:space="0" w:color="000000"/>
+              <w:left w:val="single" w:sz="8" w:space="0" w:color="000000"/>
+              <w:bottom w:val="single" w:sz="8" w:space="0" w:color="000000"/>
+              <w:right w:val="single" w:sz="8" w:space="0" w:color="000000"/>
+            </w:tcBorders>
+            <w:shd w:val="clear" w:color="auto" w:fill="B7B7B7"/>
+            <w:tcMar>
+              <w:top w:w="100" w:type="dxa"/>
+              <w:left w:w="100" w:type="dxa"/>
+              <w:bottom w:w="100" w:type="dxa"/>
+              <w:right w:w="100" w:type="dxa"/>
+            </w:tcMar>
           </w:tcPr>
           <w:p>
             <w:pPr>
@@ -1708,29 +1511,26 @@
                 <w:b/>
                 <w:bCs/>
               </w:rPr>
-              <w:t xml:space="preserve">SUBTOTAL</w:t>
-            </w:r>
-            <w:r/>
-          </w:p>
-        </w:tc>
-        <w:tc>
-          <w:tcPr>
-            <w:shd w:val="clear" w:color="auto" w:fill="b7b7b7"/>
-            <w:tcBorders>
-              <w:top w:val="single" w:color="000000" w:sz="8" w:space="0"/>
-              <w:left w:val="single" w:color="000000" w:sz="8" w:space="0"/>
-              <w:bottom w:val="single" w:color="000000" w:sz="8" w:space="0"/>
-              <w:right w:val="single" w:color="000000" w:sz="8" w:space="0"/>
-            </w:tcBorders>
-            <w:tcMar>
-              <w:left w:w="100" w:type="dxa"/>
-              <w:top w:w="100" w:type="dxa"/>
-              <w:right w:w="100" w:type="dxa"/>
-              <w:bottom w:w="100" w:type="dxa"/>
-            </w:tcMar>
+              <w:t>SUBTOTAL</w:t>
+            </w:r>
+          </w:p>
+        </w:tc>
+        <w:tc>
+          <w:tcPr>
             <w:tcW w:w="1264" w:type="dxa"/>
-            <w:textDirection w:val="lrTb"/>
-            <w:noWrap w:val="false"/>
+            <w:tcBorders>
+              <w:top w:val="single" w:sz="8" w:space="0" w:color="000000"/>
+              <w:left w:val="single" w:sz="8" w:space="0" w:color="000000"/>
+              <w:bottom w:val="single" w:sz="8" w:space="0" w:color="000000"/>
+              <w:right w:val="single" w:sz="8" w:space="0" w:color="000000"/>
+            </w:tcBorders>
+            <w:shd w:val="clear" w:color="auto" w:fill="B7B7B7"/>
+            <w:tcMar>
+              <w:top w:w="100" w:type="dxa"/>
+              <w:left w:w="100" w:type="dxa"/>
+              <w:bottom w:w="100" w:type="dxa"/>
+              <w:right w:w="100" w:type="dxa"/>
+            </w:tcMar>
           </w:tcPr>
           <w:p>
             <w:pPr>
@@ -1741,73 +1541,67 @@
                 <w:b/>
                 <w:bCs/>
               </w:rPr>
-              <w:t xml:space="preserve">A __ / 16</w:t>
-            </w:r>
-            <w:r>
-              <w:rPr>
-                <w:b/>
-                <w:bCs/>
-                <w:highlight w:val="none"/>
-              </w:rPr>
-            </w:r>
-            <w:r/>
+              <w:t xml:space="preserve">A __ / </w:t>
+            </w:r>
+            <w:r>
+              <w:rPr>
+                <w:b/>
+                <w:bCs/>
+              </w:rPr>
+              <w:t>12</w:t>
+            </w:r>
           </w:p>
           <w:p>
             <w:pPr>
               <w:jc w:val="center"/>
               <w:rPr>
                 <w:color w:val="auto"/>
-                <w:highlight w:val="none"/>
-              </w:rPr>
-            </w:pPr>
-            <w:r>
-              <w:rPr>
-                <w:b/>
-                <w:bCs/>
-                <w:highlight w:val="none"/>
-              </w:rPr>
-            </w:r>
-            <w:r>
-              <w:rPr>
-                <w:b/>
-                <w:bCs/>
-              </w:rPr>
-              <w:t xml:space="preserve">T__ /  16</w:t>
-            </w:r>
-            <w:r>
-              <w:rPr>
-                <w:b/>
-                <w:bCs/>
-                <w:color w:val="auto"/>
-                <w:highlight w:val="none"/>
-              </w:rPr>
-            </w:r>
-            <w:r/>
+              </w:rPr>
+            </w:pPr>
+            <w:r>
+              <w:rPr>
+                <w:b/>
+                <w:bCs/>
+              </w:rPr>
+              <w:t xml:space="preserve">T__ /  </w:t>
+            </w:r>
+            <w:r>
+              <w:rPr>
+                <w:b/>
+                <w:bCs/>
+              </w:rPr>
+              <w:t xml:space="preserve">  </w:t>
+            </w:r>
+            <w:r>
+              <w:rPr>
+                <w:b/>
+                <w:bCs/>
+              </w:rPr>
+              <w:t>6</w:t>
+            </w:r>
           </w:p>
         </w:tc>
       </w:tr>
       <w:tr>
         <w:trPr>
+          <w:trHeight w:val="480"/>
           <w:jc w:val="center"/>
-          <w:trHeight w:val="480"/>
         </w:trPr>
         <w:tc>
           <w:tcPr>
-            <w:tcBorders>
-              <w:top w:val="single" w:color="000000" w:sz="8" w:space="0"/>
-              <w:left w:val="single" w:color="000000" w:sz="8" w:space="0"/>
-              <w:bottom w:val="single" w:color="000000" w:sz="8" w:space="0"/>
-              <w:right w:val="single" w:color="000000" w:sz="8" w:space="0"/>
-            </w:tcBorders>
-            <w:tcMar>
-              <w:left w:w="100" w:type="dxa"/>
-              <w:top w:w="100" w:type="dxa"/>
-              <w:right w:w="100" w:type="dxa"/>
-              <w:bottom w:w="100" w:type="dxa"/>
-            </w:tcMar>
-            <w:tcW w:w="1692" w:type="dxa"/>
-            <w:textDirection w:val="lrTb"/>
-            <w:noWrap w:val="false"/>
+            <w:tcW w:w="1810" w:type="dxa"/>
+            <w:tcBorders>
+              <w:top w:val="single" w:sz="8" w:space="0" w:color="000000"/>
+              <w:left w:val="single" w:sz="8" w:space="0" w:color="000000"/>
+              <w:bottom w:val="single" w:sz="8" w:space="0" w:color="000000"/>
+              <w:right w:val="single" w:sz="8" w:space="0" w:color="000000"/>
+            </w:tcBorders>
+            <w:tcMar>
+              <w:top w:w="100" w:type="dxa"/>
+              <w:left w:w="100" w:type="dxa"/>
+              <w:bottom w:w="100" w:type="dxa"/>
+              <w:right w:w="100" w:type="dxa"/>
+            </w:tcMar>
           </w:tcPr>
           <w:p>
             <w:pPr>
@@ -1823,42 +1617,25 @@
                 <w:b/>
                 <w:bCs/>
               </w:rPr>
-            </w:r>
-            <w:r>
-              <w:rPr>
-                <w:rFonts w:eastAsia="Calibri"/>
-                <w:b/>
-                <w:bCs/>
-              </w:rPr>
-              <w:t xml:space="preserve">How do you use commands to find and explore a system to find information?</w:t>
-            </w:r>
-            <w:r>
-              <w:rPr>
-                <w:rFonts w:eastAsia="Calibri"/>
-                <w:b/>
-                <w:bCs/>
-              </w:rPr>
-            </w:r>
-            <w:r/>
-          </w:p>
-        </w:tc>
-        <w:tc>
-          <w:tcPr>
-            <w:tcBorders>
-              <w:top w:val="single" w:color="000000" w:sz="8" w:space="0"/>
-              <w:left w:val="single" w:color="000000" w:sz="8" w:space="0"/>
-              <w:bottom w:val="single" w:color="000000" w:sz="8" w:space="0"/>
-              <w:right w:val="single" w:color="000000" w:sz="8" w:space="0"/>
-            </w:tcBorders>
-            <w:tcMar>
-              <w:left w:w="100" w:type="dxa"/>
-              <w:top w:w="100" w:type="dxa"/>
-              <w:right w:w="100" w:type="dxa"/>
-              <w:bottom w:w="100" w:type="dxa"/>
-            </w:tcMar>
+              <w:t>How do you use commands to find and explore a system to find information?</w:t>
+            </w:r>
+          </w:p>
+        </w:tc>
+        <w:tc>
+          <w:tcPr>
             <w:tcW w:w="4284" w:type="dxa"/>
-            <w:textDirection w:val="lrTb"/>
-            <w:noWrap w:val="false"/>
+            <w:tcBorders>
+              <w:top w:val="single" w:sz="8" w:space="0" w:color="000000"/>
+              <w:left w:val="single" w:sz="8" w:space="0" w:color="000000"/>
+              <w:bottom w:val="single" w:sz="8" w:space="0" w:color="000000"/>
+              <w:right w:val="single" w:sz="8" w:space="0" w:color="000000"/>
+            </w:tcBorders>
+            <w:tcMar>
+              <w:top w:w="100" w:type="dxa"/>
+              <w:left w:w="100" w:type="dxa"/>
+              <w:bottom w:w="100" w:type="dxa"/>
+              <w:right w:w="100" w:type="dxa"/>
+            </w:tcMar>
           </w:tcPr>
           <w:p>
             <w:pPr>
@@ -1868,232 +1645,113 @@
                 <w:szCs w:val="22"/>
               </w:rPr>
             </w:pPr>
-            <w:r>
+          </w:p>
+          <w:p>
+            <w:pPr>
               <w:rPr>
                 <w:rFonts w:eastAsia="Calibri"/>
                 <w:sz w:val="22"/>
                 <w:szCs w:val="22"/>
               </w:rPr>
-            </w:r>
-            <w:r/>
-          </w:p>
-          <w:p>
-            <w:pPr>
-              <w:rPr>
-                <w:rFonts w:eastAsia="Calibri"/>
-                <w:b w:val="0"/>
-                <w:bCs w:val="0"/>
-                <w:sz w:val="22"/>
-                <w:szCs w:val="22"/>
-              </w:rPr>
-            </w:pPr>
-            <w:r>
-              <w:rPr>
-                <w:rFonts w:eastAsia="Calibri"/>
-                <w:b w:val="0"/>
-                <w:bCs w:val="0"/>
-                <w:sz w:val="22"/>
-                <w:szCs w:val="22"/>
-              </w:rPr>
-              <w:t xml:space="preserve">During your interview,</w:t>
-            </w:r>
-            <w:r>
-              <w:rPr>
-                <w:rFonts w:eastAsia="Calibri"/>
-                <w:b/>
-                <w:bCs/>
-                <w:sz w:val="22"/>
-                <w:szCs w:val="22"/>
-              </w:rPr>
-              <w:t xml:space="preserve"> you communicated your understanding of various commands </w:t>
-            </w:r>
-            <w:r>
-              <w:rPr>
-                <w:rFonts w:eastAsia="Calibri"/>
-                <w:b w:val="0"/>
-                <w:bCs w:val="0"/>
-                <w:sz w:val="22"/>
-                <w:szCs w:val="22"/>
-              </w:rPr>
-              <w:t xml:space="preserve">found on the Command Line Interface. This communication showed </w:t>
-            </w:r>
-            <w:r>
-              <w:rPr>
-                <w:rFonts w:eastAsia="Calibri"/>
-                <w:b/>
-                <w:bCs/>
-                <w:sz w:val="22"/>
-                <w:szCs w:val="22"/>
-              </w:rPr>
-              <w:t xml:space="preserve">appropriate </w:t>
-            </w:r>
-            <w:r>
-              <w:rPr>
-                <w:rFonts w:eastAsia="Calibri"/>
-                <w:b/>
-                <w:bCs/>
-                <w:sz w:val="22"/>
-                <w:szCs w:val="22"/>
-              </w:rPr>
-              <w:t xml:space="preserve">e</w:t>
-            </w:r>
-            <w:r>
-              <w:rPr>
-                <w:rFonts w:eastAsia="Calibri"/>
-                <w:b/>
-                <w:bCs/>
-                <w:sz w:val="22"/>
-                <w:szCs w:val="22"/>
-              </w:rPr>
-              <w:t xml:space="preserve">vidence of  technical literacy</w:t>
-            </w:r>
-            <w:r>
-              <w:rPr>
-                <w:rFonts w:eastAsia="Calibri"/>
-                <w:b w:val="0"/>
-                <w:bCs w:val="0"/>
-                <w:sz w:val="22"/>
-                <w:szCs w:val="22"/>
-              </w:rPr>
-              <w:t xml:space="preserve"> in this domain. </w:t>
-            </w:r>
-            <w:r>
-              <w:rPr>
-                <w:rFonts w:eastAsia="Calibri"/>
-                <w:b w:val="0"/>
-                <w:bCs w:val="0"/>
-                <w:sz w:val="22"/>
-                <w:szCs w:val="22"/>
-              </w:rPr>
-            </w:r>
-            <w:r/>
-          </w:p>
-        </w:tc>
-        <w:tc>
-          <w:tcPr>
-            <w:tcBorders>
-              <w:top w:val="single" w:color="000000" w:sz="8" w:space="0"/>
-              <w:left w:val="single" w:color="000000" w:sz="8" w:space="0"/>
-              <w:bottom w:val="single" w:color="000000" w:sz="8" w:space="0"/>
-              <w:right w:val="single" w:color="000000" w:sz="8" w:space="0"/>
-            </w:tcBorders>
-            <w:tcMar>
-              <w:left w:w="100" w:type="dxa"/>
-              <w:top w:w="100" w:type="dxa"/>
-              <w:right w:w="100" w:type="dxa"/>
-              <w:bottom w:w="100" w:type="dxa"/>
-            </w:tcMar>
-            <w:tcW w:w="794" w:type="dxa"/>
-            <w:vAlign w:val="center"/>
-            <w:textDirection w:val="lrTb"/>
-            <w:noWrap w:val="false"/>
-          </w:tcPr>
-          <w:p>
-            <w:pPr>
-              <w:jc w:val="center"/>
+            </w:pPr>
+            <w:r>
               <w:rPr>
                 <w:rFonts w:eastAsia="Calibri"/>
                 <w:sz w:val="22"/>
                 <w:szCs w:val="22"/>
               </w:rPr>
-            </w:pPr>
+              <w:t>During your interview,</w:t>
+            </w:r>
+            <w:r>
+              <w:rPr>
+                <w:rFonts w:eastAsia="Calibri"/>
+                <w:b/>
+                <w:bCs/>
+                <w:sz w:val="22"/>
+                <w:szCs w:val="22"/>
+              </w:rPr>
+              <w:t xml:space="preserve"> you communicated your understanding of various commands </w:t>
+            </w:r>
             <w:r>
               <w:rPr>
                 <w:rFonts w:eastAsia="Calibri"/>
                 <w:sz w:val="22"/>
                 <w:szCs w:val="22"/>
               </w:rPr>
-              <w:t xml:space="preserve">4</w:t>
-            </w:r>
-            <w:r/>
-          </w:p>
-        </w:tc>
-        <w:tc>
-          <w:tcPr>
-            <w:tcBorders>
-              <w:top w:val="single" w:color="000000" w:sz="8" w:space="0"/>
-              <w:left w:val="single" w:color="000000" w:sz="8" w:space="0"/>
-              <w:bottom w:val="single" w:color="000000" w:sz="8" w:space="0"/>
-              <w:right w:val="single" w:color="000000" w:sz="8" w:space="0"/>
-            </w:tcBorders>
-            <w:tcMar>
-              <w:left w:w="100" w:type="dxa"/>
-              <w:top w:w="100" w:type="dxa"/>
-              <w:right w:w="100" w:type="dxa"/>
-              <w:bottom w:w="100" w:type="dxa"/>
-            </w:tcMar>
-            <w:tcW w:w="1132" w:type="dxa"/>
-            <w:vAlign w:val="center"/>
-            <w:textDirection w:val="lrTb"/>
-            <w:noWrap w:val="false"/>
-          </w:tcPr>
-          <w:p>
-            <w:pPr>
-              <w:jc w:val="center"/>
-              <w:rPr>
+              <w:t xml:space="preserve">found on the Command Line Interface. This communication showed </w:t>
+            </w:r>
+            <w:r>
+              <w:rPr>
+                <w:rFonts w:eastAsia="Calibri"/>
+                <w:b/>
+                <w:bCs/>
                 <w:sz w:val="22"/>
                 <w:szCs w:val="22"/>
               </w:rPr>
-            </w:pPr>
-            <w:r>
-              <w:rPr>
+              <w:t>appropriate evidence of  technical literacy</w:t>
+            </w:r>
+            <w:r>
+              <w:rPr>
+                <w:rFonts w:eastAsia="Calibri"/>
                 <w:sz w:val="22"/>
                 <w:szCs w:val="22"/>
               </w:rPr>
-              <w:t xml:space="preserve">__/4</w:t>
-            </w:r>
-            <w:r/>
-          </w:p>
-        </w:tc>
-        <w:tc>
-          <w:tcPr>
-            <w:tcBorders>
-              <w:top w:val="single" w:color="000000" w:sz="8" w:space="0"/>
-              <w:left w:val="single" w:color="000000" w:sz="8" w:space="0"/>
-              <w:bottom w:val="single" w:color="000000" w:sz="8" w:space="0"/>
-              <w:right w:val="single" w:color="000000" w:sz="8" w:space="0"/>
-            </w:tcBorders>
-            <w:tcW w:w="808" w:type="dxa"/>
+              <w:t xml:space="preserve"> in this domain. </w:t>
+            </w:r>
+          </w:p>
+        </w:tc>
+        <w:tc>
+          <w:tcPr>
+            <w:tcW w:w="794" w:type="dxa"/>
+            <w:tcBorders>
+              <w:top w:val="single" w:sz="8" w:space="0" w:color="000000"/>
+              <w:left w:val="single" w:sz="8" w:space="0" w:color="000000"/>
+              <w:bottom w:val="single" w:sz="8" w:space="0" w:color="000000"/>
+              <w:right w:val="single" w:sz="8" w:space="0" w:color="000000"/>
+            </w:tcBorders>
+            <w:tcMar>
+              <w:top w:w="100" w:type="dxa"/>
+              <w:left w:w="100" w:type="dxa"/>
+              <w:bottom w:w="100" w:type="dxa"/>
+              <w:right w:w="100" w:type="dxa"/>
+            </w:tcMar>
             <w:vAlign w:val="center"/>
-            <w:textDirection w:val="lrTb"/>
-            <w:noWrap w:val="false"/>
           </w:tcPr>
           <w:p>
             <w:pPr>
               <w:jc w:val="center"/>
               <w:rPr>
+                <w:rFonts w:eastAsia="Calibri"/>
                 <w:sz w:val="22"/>
                 <w:szCs w:val="22"/>
               </w:rPr>
             </w:pPr>
             <w:r>
               <w:rPr>
+                <w:rFonts w:eastAsia="Calibri"/>
                 <w:sz w:val="22"/>
                 <w:szCs w:val="22"/>
               </w:rPr>
-              <w:t xml:space="preserve">__/4</w:t>
-            </w:r>
-            <w:r/>
-          </w:p>
-        </w:tc>
-        <w:tc>
-          <w:tcPr>
-            <w:tcBorders>
-              <w:top w:val="single" w:color="000000" w:sz="8" w:space="0"/>
-              <w:left w:val="single" w:color="000000" w:sz="8" w:space="0"/>
-              <w:bottom w:val="single" w:color="000000" w:sz="8" w:space="0"/>
-              <w:right w:val="single" w:color="000000" w:sz="8" w:space="0"/>
-            </w:tcBorders>
-            <w:tcMar>
-              <w:left w:w="100" w:type="dxa"/>
-              <w:top w:w="100" w:type="dxa"/>
-              <w:right w:w="100" w:type="dxa"/>
-              <w:bottom w:w="100" w:type="dxa"/>
-            </w:tcMar>
-            <w:tcW w:w="834" w:type="dxa"/>
+              <w:t>4</w:t>
+            </w:r>
+          </w:p>
+        </w:tc>
+        <w:tc>
+          <w:tcPr>
+            <w:tcW w:w="1135" w:type="dxa"/>
+            <w:tcBorders>
+              <w:top w:val="single" w:sz="8" w:space="0" w:color="000000"/>
+              <w:left w:val="single" w:sz="8" w:space="0" w:color="000000"/>
+              <w:bottom w:val="single" w:sz="8" w:space="0" w:color="000000"/>
+              <w:right w:val="single" w:sz="8" w:space="0" w:color="000000"/>
+            </w:tcBorders>
+            <w:tcMar>
+              <w:top w:w="100" w:type="dxa"/>
+              <w:left w:w="100" w:type="dxa"/>
+              <w:bottom w:w="100" w:type="dxa"/>
+              <w:right w:w="100" w:type="dxa"/>
+            </w:tcMar>
             <w:vAlign w:val="center"/>
-            <w:textDirection w:val="lrTb"/>
-            <w:noWrap w:val="false"/>
           </w:tcPr>
           <w:p>
             <w:pPr>
@@ -2108,29 +1766,20 @@
                 <w:sz w:val="22"/>
                 <w:szCs w:val="22"/>
               </w:rPr>
-              <w:t xml:space="preserve">-</w:t>
-            </w:r>
-            <w:r/>
-          </w:p>
-        </w:tc>
-        <w:tc>
-          <w:tcPr>
-            <w:tcBorders>
-              <w:top w:val="single" w:color="000000" w:sz="8" w:space="0"/>
-              <w:left w:val="single" w:color="000000" w:sz="8" w:space="0"/>
-              <w:bottom w:val="single" w:color="000000" w:sz="8" w:space="0"/>
-              <w:right w:val="single" w:color="000000" w:sz="8" w:space="0"/>
-            </w:tcBorders>
-            <w:tcMar>
-              <w:left w:w="100" w:type="dxa"/>
-              <w:top w:w="100" w:type="dxa"/>
-              <w:right w:w="100" w:type="dxa"/>
-              <w:bottom w:w="100" w:type="dxa"/>
-            </w:tcMar>
-            <w:tcW w:w="1264" w:type="dxa"/>
+              <w:t>__/4</w:t>
+            </w:r>
+          </w:p>
+        </w:tc>
+        <w:tc>
+          <w:tcPr>
+            <w:tcW w:w="808" w:type="dxa"/>
+            <w:tcBorders>
+              <w:top w:val="single" w:sz="8" w:space="0" w:color="000000"/>
+              <w:left w:val="single" w:sz="8" w:space="0" w:color="000000"/>
+              <w:bottom w:val="single" w:sz="8" w:space="0" w:color="000000"/>
+              <w:right w:val="single" w:sz="8" w:space="0" w:color="000000"/>
+            </w:tcBorders>
             <w:vAlign w:val="center"/>
-            <w:textDirection w:val="lrTb"/>
-            <w:noWrap w:val="false"/>
           </w:tcPr>
           <w:p>
             <w:pPr>
@@ -2145,54 +1794,99 @@
                 <w:sz w:val="22"/>
                 <w:szCs w:val="22"/>
               </w:rPr>
-              <w:t xml:space="preserve"> </w:t>
-            </w:r>
-            <w:r>
+              <w:t>__/4</w:t>
+            </w:r>
+          </w:p>
+        </w:tc>
+        <w:tc>
+          <w:tcPr>
+            <w:tcW w:w="851" w:type="dxa"/>
+            <w:tcBorders>
+              <w:top w:val="single" w:sz="8" w:space="0" w:color="000000"/>
+              <w:left w:val="single" w:sz="8" w:space="0" w:color="000000"/>
+              <w:bottom w:val="single" w:sz="8" w:space="0" w:color="000000"/>
+              <w:right w:val="single" w:sz="8" w:space="0" w:color="000000"/>
+            </w:tcBorders>
+            <w:tcMar>
+              <w:top w:w="100" w:type="dxa"/>
+              <w:left w:w="100" w:type="dxa"/>
+              <w:bottom w:w="100" w:type="dxa"/>
+              <w:right w:w="100" w:type="dxa"/>
+            </w:tcMar>
+            <w:vAlign w:val="center"/>
+          </w:tcPr>
+          <w:p>
+            <w:pPr>
+              <w:jc w:val="center"/>
               <w:rPr>
                 <w:sz w:val="22"/>
                 <w:szCs w:val="22"/>
               </w:rPr>
-              <w:t xml:space="preserve">__/</w:t>
-            </w:r>
+            </w:pPr>
             <w:r>
               <w:rPr>
                 <w:sz w:val="22"/>
                 <w:szCs w:val="22"/>
               </w:rPr>
-              <w:t xml:space="preserve"> 4</w:t>
-            </w:r>
-            <w:r>
+              <w:t>-</w:t>
+            </w:r>
+          </w:p>
+        </w:tc>
+        <w:tc>
+          <w:tcPr>
+            <w:tcW w:w="1264" w:type="dxa"/>
+            <w:tcBorders>
+              <w:top w:val="single" w:sz="8" w:space="0" w:color="000000"/>
+              <w:left w:val="single" w:sz="8" w:space="0" w:color="000000"/>
+              <w:bottom w:val="single" w:sz="8" w:space="0" w:color="000000"/>
+              <w:right w:val="single" w:sz="8" w:space="0" w:color="000000"/>
+            </w:tcBorders>
+            <w:tcMar>
+              <w:top w:w="100" w:type="dxa"/>
+              <w:left w:w="100" w:type="dxa"/>
+              <w:bottom w:w="100" w:type="dxa"/>
+              <w:right w:w="100" w:type="dxa"/>
+            </w:tcMar>
+            <w:vAlign w:val="center"/>
+          </w:tcPr>
+          <w:p>
+            <w:pPr>
+              <w:jc w:val="center"/>
               <w:rPr>
                 <w:sz w:val="22"/>
                 <w:szCs w:val="22"/>
               </w:rPr>
-            </w:r>
-            <w:r/>
+            </w:pPr>
+            <w:r>
+              <w:rPr>
+                <w:sz w:val="22"/>
+                <w:szCs w:val="22"/>
+              </w:rPr>
+              <w:t xml:space="preserve"> __/ 4</w:t>
+            </w:r>
           </w:p>
         </w:tc>
       </w:tr>
       <w:tr>
         <w:trPr>
+          <w:trHeight w:val="480"/>
           <w:jc w:val="center"/>
-          <w:trHeight w:val="480"/>
         </w:trPr>
         <w:tc>
           <w:tcPr>
-            <w:tcBorders>
-              <w:top w:val="single" w:color="000000" w:sz="8" w:space="0"/>
-              <w:left w:val="single" w:color="000000" w:sz="8" w:space="0"/>
-              <w:bottom w:val="single" w:color="000000" w:sz="8" w:space="0"/>
-              <w:right w:val="single" w:color="000000" w:sz="8" w:space="0"/>
-            </w:tcBorders>
-            <w:tcMar>
-              <w:left w:w="100" w:type="dxa"/>
-              <w:top w:w="100" w:type="dxa"/>
-              <w:right w:w="100" w:type="dxa"/>
-              <w:bottom w:w="100" w:type="dxa"/>
-            </w:tcMar>
-            <w:tcW w:w="1692" w:type="dxa"/>
-            <w:textDirection w:val="lrTb"/>
-            <w:noWrap w:val="false"/>
+            <w:tcW w:w="1810" w:type="dxa"/>
+            <w:tcBorders>
+              <w:top w:val="single" w:sz="8" w:space="0" w:color="000000"/>
+              <w:left w:val="single" w:sz="8" w:space="0" w:color="000000"/>
+              <w:bottom w:val="single" w:sz="8" w:space="0" w:color="000000"/>
+              <w:right w:val="single" w:sz="8" w:space="0" w:color="000000"/>
+            </w:tcBorders>
+            <w:tcMar>
+              <w:top w:w="100" w:type="dxa"/>
+              <w:left w:w="100" w:type="dxa"/>
+              <w:bottom w:w="100" w:type="dxa"/>
+              <w:right w:w="100" w:type="dxa"/>
+            </w:tcMar>
           </w:tcPr>
           <w:p>
             <w:pPr>
@@ -2208,42 +1902,25 @@
                 <w:b/>
                 <w:bCs/>
               </w:rPr>
-            </w:r>
-            <w:r>
-              <w:rPr>
-                <w:rFonts w:eastAsia="Calibri"/>
-                <w:b/>
-                <w:bCs/>
-              </w:rPr>
               <w:t xml:space="preserve">Compare and contrast solving a problem that can be solved with Python and Linux commands. </w:t>
             </w:r>
-            <w:r>
-              <w:rPr>
-                <w:rFonts w:eastAsia="Calibri"/>
-                <w:b/>
-                <w:bCs/>
-              </w:rPr>
-            </w:r>
-            <w:r/>
-          </w:p>
-        </w:tc>
-        <w:tc>
-          <w:tcPr>
-            <w:tcBorders>
-              <w:top w:val="single" w:color="000000" w:sz="8" w:space="0"/>
-              <w:left w:val="single" w:color="000000" w:sz="8" w:space="0"/>
-              <w:bottom w:val="single" w:color="000000" w:sz="8" w:space="0"/>
-              <w:right w:val="single" w:color="000000" w:sz="8" w:space="0"/>
-            </w:tcBorders>
-            <w:tcMar>
-              <w:left w:w="100" w:type="dxa"/>
-              <w:top w:w="100" w:type="dxa"/>
-              <w:right w:w="100" w:type="dxa"/>
-              <w:bottom w:w="100" w:type="dxa"/>
-            </w:tcMar>
+          </w:p>
+        </w:tc>
+        <w:tc>
+          <w:tcPr>
             <w:tcW w:w="4284" w:type="dxa"/>
-            <w:textDirection w:val="lrTb"/>
-            <w:noWrap w:val="false"/>
+            <w:tcBorders>
+              <w:top w:val="single" w:sz="8" w:space="0" w:color="000000"/>
+              <w:left w:val="single" w:sz="8" w:space="0" w:color="000000"/>
+              <w:bottom w:val="single" w:sz="8" w:space="0" w:color="000000"/>
+              <w:right w:val="single" w:sz="8" w:space="0" w:color="000000"/>
+            </w:tcBorders>
+            <w:tcMar>
+              <w:top w:w="100" w:type="dxa"/>
+              <w:left w:w="100" w:type="dxa"/>
+              <w:bottom w:w="100" w:type="dxa"/>
+              <w:right w:w="100" w:type="dxa"/>
+            </w:tcMar>
           </w:tcPr>
           <w:p>
             <w:pPr>
@@ -2259,76 +1936,17 @@
                 <w:sz w:val="22"/>
                 <w:szCs w:val="22"/>
               </w:rPr>
+              <w:t>During your interview, you communicated your understanding of how you could s</w:t>
             </w:r>
             <w:r>
               <w:rPr>
                 <w:rFonts w:eastAsia="Calibri"/>
-                <w:b w:val="0"/>
-                <w:bCs w:val="0"/>
+                <w:b/>
+                <w:bCs/>
                 <w:sz w:val="22"/>
                 <w:szCs w:val="22"/>
               </w:rPr>
-              <w:t xml:space="preserve">During your interview, you communicated your understanding of how you could s</w:t>
-            </w:r>
-            <w:r>
-              <w:rPr>
-                <w:rFonts w:eastAsia="Calibri"/>
-                <w:b/>
-                <w:bCs/>
-                <w:sz w:val="22"/>
-                <w:szCs w:val="22"/>
-              </w:rPr>
-              <w:t xml:space="preserve">olve similar problems in different ways</w:t>
-            </w:r>
-            <w:r>
-              <w:rPr>
-                <w:rFonts w:eastAsia="Calibri"/>
-                <w:b w:val="0"/>
-                <w:bCs w:val="0"/>
-                <w:sz w:val="22"/>
-                <w:szCs w:val="22"/>
-              </w:rPr>
-              <w:t xml:space="preserve">, specifically through </w:t>
-            </w:r>
-            <w:r>
-              <w:rPr>
-                <w:rFonts w:eastAsia="Calibri"/>
-                <w:b/>
-                <w:bCs/>
-                <w:sz w:val="22"/>
-                <w:szCs w:val="22"/>
-              </w:rPr>
-              <w:t xml:space="preserve">programming and command lines</w:t>
-            </w:r>
-            <w:r>
-              <w:rPr>
-                <w:rFonts w:eastAsia="Calibri"/>
-                <w:b w:val="0"/>
-                <w:bCs w:val="0"/>
-                <w:sz w:val="22"/>
-                <w:szCs w:val="22"/>
-              </w:rPr>
-              <w:t xml:space="preserve">. This communication showed </w:t>
-            </w:r>
-            <w:r>
-              <w:rPr>
-                <w:rFonts w:eastAsia="Calibri"/>
-                <w:b/>
-                <w:bCs/>
-                <w:sz w:val="22"/>
-                <w:szCs w:val="22"/>
-              </w:rPr>
-              <w:t xml:space="preserve">appropriate evidence of  technical literacy</w:t>
-            </w:r>
-            <w:r>
-              <w:rPr>
-                <w:rFonts w:eastAsia="Calibri"/>
-                <w:b w:val="0"/>
-                <w:bCs w:val="0"/>
-                <w:sz w:val="22"/>
-                <w:szCs w:val="22"/>
-              </w:rPr>
-              <w:t xml:space="preserve"> in this domain. </w:t>
+              <w:t>olve similar problems in different ways</w:t>
             </w:r>
             <w:r>
               <w:rPr>
@@ -2336,98 +1954,118 @@
                 <w:sz w:val="22"/>
                 <w:szCs w:val="22"/>
               </w:rPr>
-            </w:r>
-            <w:r/>
-          </w:p>
-        </w:tc>
-        <w:tc>
-          <w:tcPr>
-            <w:tcBorders>
-              <w:top w:val="single" w:color="000000" w:sz="8" w:space="0"/>
-              <w:left w:val="single" w:color="000000" w:sz="8" w:space="0"/>
-              <w:bottom w:val="single" w:color="000000" w:sz="8" w:space="0"/>
-              <w:right w:val="single" w:color="000000" w:sz="8" w:space="0"/>
-            </w:tcBorders>
-            <w:tcMar>
-              <w:left w:w="100" w:type="dxa"/>
-              <w:top w:w="100" w:type="dxa"/>
-              <w:right w:w="100" w:type="dxa"/>
-              <w:bottom w:w="100" w:type="dxa"/>
-            </w:tcMar>
-            <w:tcW w:w="794" w:type="dxa"/>
-            <w:vAlign w:val="center"/>
-            <w:textDirection w:val="lrTb"/>
-            <w:noWrap w:val="false"/>
-          </w:tcPr>
-          <w:p>
-            <w:pPr>
-              <w:jc w:val="center"/>
+              <w:t xml:space="preserve">, specifically through </w:t>
+            </w:r>
+            <w:r>
+              <w:rPr>
+                <w:rFonts w:eastAsia="Calibri"/>
+                <w:b/>
+                <w:bCs/>
+                <w:sz w:val="22"/>
+                <w:szCs w:val="22"/>
+              </w:rPr>
+              <w:t>programming and command lines</w:t>
+            </w:r>
+            <w:r>
               <w:rPr>
                 <w:rFonts w:eastAsia="Calibri"/>
                 <w:sz w:val="22"/>
                 <w:szCs w:val="22"/>
               </w:rPr>
-            </w:pPr>
+              <w:t xml:space="preserve">. This communication showed </w:t>
+            </w:r>
+            <w:r>
+              <w:rPr>
+                <w:rFonts w:eastAsia="Calibri"/>
+                <w:b/>
+                <w:bCs/>
+                <w:sz w:val="22"/>
+                <w:szCs w:val="22"/>
+              </w:rPr>
+              <w:t xml:space="preserve">appropriate evidence </w:t>
+            </w:r>
+            <w:r>
+              <w:rPr>
+                <w:rFonts w:eastAsia="Calibri"/>
+                <w:b/>
+                <w:bCs/>
+                <w:sz w:val="22"/>
+                <w:szCs w:val="22"/>
+              </w:rPr>
+              <w:t>of technical</w:t>
+            </w:r>
+            <w:r>
+              <w:rPr>
+                <w:rFonts w:eastAsia="Calibri"/>
+                <w:b/>
+                <w:bCs/>
+                <w:sz w:val="22"/>
+                <w:szCs w:val="22"/>
+              </w:rPr>
+              <w:t xml:space="preserve"> literacy</w:t>
+            </w:r>
             <w:r>
               <w:rPr>
                 <w:rFonts w:eastAsia="Calibri"/>
                 <w:sz w:val="22"/>
                 <w:szCs w:val="22"/>
               </w:rPr>
-              <w:t xml:space="preserve">4</w:t>
-            </w:r>
-            <w:r/>
-          </w:p>
-        </w:tc>
-        <w:tc>
-          <w:tcPr>
-            <w:tcBorders>
-              <w:top w:val="single" w:color="000000" w:sz="8" w:space="0"/>
-              <w:left w:val="single" w:color="000000" w:sz="8" w:space="0"/>
-              <w:bottom w:val="single" w:color="000000" w:sz="8" w:space="0"/>
-              <w:right w:val="single" w:color="000000" w:sz="8" w:space="0"/>
-            </w:tcBorders>
-            <w:tcMar>
-              <w:left w:w="100" w:type="dxa"/>
-              <w:top w:w="100" w:type="dxa"/>
-              <w:right w:w="100" w:type="dxa"/>
-              <w:bottom w:w="100" w:type="dxa"/>
-            </w:tcMar>
-            <w:tcW w:w="1132" w:type="dxa"/>
+              <w:t xml:space="preserve"> in this domain. </w:t>
+            </w:r>
+          </w:p>
+        </w:tc>
+        <w:tc>
+          <w:tcPr>
+            <w:tcW w:w="794" w:type="dxa"/>
+            <w:tcBorders>
+              <w:top w:val="single" w:sz="8" w:space="0" w:color="000000"/>
+              <w:left w:val="single" w:sz="8" w:space="0" w:color="000000"/>
+              <w:bottom w:val="single" w:sz="8" w:space="0" w:color="000000"/>
+              <w:right w:val="single" w:sz="8" w:space="0" w:color="000000"/>
+            </w:tcBorders>
+            <w:tcMar>
+              <w:top w:w="100" w:type="dxa"/>
+              <w:left w:w="100" w:type="dxa"/>
+              <w:bottom w:w="100" w:type="dxa"/>
+              <w:right w:w="100" w:type="dxa"/>
+            </w:tcMar>
             <w:vAlign w:val="center"/>
-            <w:textDirection w:val="lrTb"/>
-            <w:noWrap w:val="false"/>
           </w:tcPr>
           <w:p>
             <w:pPr>
               <w:jc w:val="center"/>
               <w:rPr>
+                <w:rFonts w:eastAsia="Calibri"/>
                 <w:sz w:val="22"/>
                 <w:szCs w:val="22"/>
               </w:rPr>
             </w:pPr>
             <w:r>
               <w:rPr>
+                <w:rFonts w:eastAsia="Calibri"/>
                 <w:sz w:val="22"/>
                 <w:szCs w:val="22"/>
               </w:rPr>
-              <w:t xml:space="preserve">__/4</w:t>
-            </w:r>
-            <w:r/>
-          </w:p>
-        </w:tc>
-        <w:tc>
-          <w:tcPr>
-            <w:tcBorders>
-              <w:top w:val="single" w:color="000000" w:sz="8" w:space="0"/>
-              <w:left w:val="single" w:color="000000" w:sz="8" w:space="0"/>
-              <w:bottom w:val="single" w:color="000000" w:sz="8" w:space="0"/>
-              <w:right w:val="single" w:color="000000" w:sz="8" w:space="0"/>
-            </w:tcBorders>
-            <w:tcW w:w="808" w:type="dxa"/>
+              <w:t>4</w:t>
+            </w:r>
+          </w:p>
+        </w:tc>
+        <w:tc>
+          <w:tcPr>
+            <w:tcW w:w="1135" w:type="dxa"/>
+            <w:tcBorders>
+              <w:top w:val="single" w:sz="8" w:space="0" w:color="000000"/>
+              <w:left w:val="single" w:sz="8" w:space="0" w:color="000000"/>
+              <w:bottom w:val="single" w:sz="8" w:space="0" w:color="000000"/>
+              <w:right w:val="single" w:sz="8" w:space="0" w:color="000000"/>
+            </w:tcBorders>
+            <w:tcMar>
+              <w:top w:w="100" w:type="dxa"/>
+              <w:left w:w="100" w:type="dxa"/>
+              <w:bottom w:w="100" w:type="dxa"/>
+              <w:right w:w="100" w:type="dxa"/>
+            </w:tcMar>
             <w:vAlign w:val="center"/>
-            <w:textDirection w:val="lrTb"/>
-            <w:noWrap w:val="false"/>
           </w:tcPr>
           <w:p>
             <w:pPr>
@@ -2442,29 +2080,20 @@
                 <w:sz w:val="22"/>
                 <w:szCs w:val="22"/>
               </w:rPr>
-              <w:t xml:space="preserve">__/4</w:t>
-            </w:r>
-            <w:r/>
-          </w:p>
-        </w:tc>
-        <w:tc>
-          <w:tcPr>
-            <w:tcBorders>
-              <w:top w:val="single" w:color="000000" w:sz="8" w:space="0"/>
-              <w:left w:val="single" w:color="000000" w:sz="8" w:space="0"/>
-              <w:bottom w:val="single" w:color="000000" w:sz="8" w:space="0"/>
-              <w:right w:val="single" w:color="000000" w:sz="8" w:space="0"/>
-            </w:tcBorders>
-            <w:tcMar>
-              <w:left w:w="100" w:type="dxa"/>
-              <w:top w:w="100" w:type="dxa"/>
-              <w:right w:w="100" w:type="dxa"/>
-              <w:bottom w:w="100" w:type="dxa"/>
-            </w:tcMar>
-            <w:tcW w:w="834" w:type="dxa"/>
+              <w:t>__/4</w:t>
+            </w:r>
+          </w:p>
+        </w:tc>
+        <w:tc>
+          <w:tcPr>
+            <w:tcW w:w="808" w:type="dxa"/>
+            <w:tcBorders>
+              <w:top w:val="single" w:sz="8" w:space="0" w:color="000000"/>
+              <w:left w:val="single" w:sz="8" w:space="0" w:color="000000"/>
+              <w:bottom w:val="single" w:sz="8" w:space="0" w:color="000000"/>
+              <w:right w:val="single" w:sz="8" w:space="0" w:color="000000"/>
+            </w:tcBorders>
             <w:vAlign w:val="center"/>
-            <w:textDirection w:val="lrTb"/>
-            <w:noWrap w:val="false"/>
           </w:tcPr>
           <w:p>
             <w:pPr>
@@ -2479,29 +2108,26 @@
                 <w:sz w:val="22"/>
                 <w:szCs w:val="22"/>
               </w:rPr>
-              <w:t xml:space="preserve">-</w:t>
-            </w:r>
-            <w:r/>
-          </w:p>
-        </w:tc>
-        <w:tc>
-          <w:tcPr>
-            <w:tcBorders>
-              <w:top w:val="single" w:color="000000" w:sz="8" w:space="0"/>
-              <w:left w:val="single" w:color="000000" w:sz="8" w:space="0"/>
-              <w:bottom w:val="single" w:color="000000" w:sz="8" w:space="0"/>
-              <w:right w:val="single" w:color="000000" w:sz="8" w:space="0"/>
-            </w:tcBorders>
-            <w:tcMar>
-              <w:left w:w="100" w:type="dxa"/>
-              <w:top w:w="100" w:type="dxa"/>
-              <w:right w:w="100" w:type="dxa"/>
-              <w:bottom w:w="100" w:type="dxa"/>
-            </w:tcMar>
-            <w:tcW w:w="1264" w:type="dxa"/>
+              <w:t>__/4</w:t>
+            </w:r>
+          </w:p>
+        </w:tc>
+        <w:tc>
+          <w:tcPr>
+            <w:tcW w:w="851" w:type="dxa"/>
+            <w:tcBorders>
+              <w:top w:val="single" w:sz="8" w:space="0" w:color="000000"/>
+              <w:left w:val="single" w:sz="8" w:space="0" w:color="000000"/>
+              <w:bottom w:val="single" w:sz="8" w:space="0" w:color="000000"/>
+              <w:right w:val="single" w:sz="8" w:space="0" w:color="000000"/>
+            </w:tcBorders>
+            <w:tcMar>
+              <w:top w:w="100" w:type="dxa"/>
+              <w:left w:w="100" w:type="dxa"/>
+              <w:bottom w:w="100" w:type="dxa"/>
+              <w:right w:w="100" w:type="dxa"/>
+            </w:tcMar>
             <w:vAlign w:val="center"/>
-            <w:textDirection w:val="lrTb"/>
-            <w:noWrap w:val="false"/>
           </w:tcPr>
           <w:p>
             <w:pPr>
@@ -2516,54 +2142,65 @@
                 <w:sz w:val="22"/>
                 <w:szCs w:val="22"/>
               </w:rPr>
-            </w:r>
-            <w:r>
+              <w:t>-</w:t>
+            </w:r>
+          </w:p>
+        </w:tc>
+        <w:tc>
+          <w:tcPr>
+            <w:tcW w:w="1264" w:type="dxa"/>
+            <w:tcBorders>
+              <w:top w:val="single" w:sz="8" w:space="0" w:color="000000"/>
+              <w:left w:val="single" w:sz="8" w:space="0" w:color="000000"/>
+              <w:bottom w:val="single" w:sz="8" w:space="0" w:color="000000"/>
+              <w:right w:val="single" w:sz="8" w:space="0" w:color="000000"/>
+            </w:tcBorders>
+            <w:tcMar>
+              <w:top w:w="100" w:type="dxa"/>
+              <w:left w:w="100" w:type="dxa"/>
+              <w:bottom w:w="100" w:type="dxa"/>
+              <w:right w:w="100" w:type="dxa"/>
+            </w:tcMar>
+            <w:vAlign w:val="center"/>
+          </w:tcPr>
+          <w:p>
+            <w:pPr>
+              <w:jc w:val="center"/>
               <w:rPr>
                 <w:sz w:val="22"/>
                 <w:szCs w:val="22"/>
               </w:rPr>
-              <w:t xml:space="preserve">__/</w:t>
-            </w:r>
+            </w:pPr>
             <w:r>
               <w:rPr>
                 <w:sz w:val="22"/>
                 <w:szCs w:val="22"/>
               </w:rPr>
-              <w:t xml:space="preserve"> 4</w:t>
-            </w:r>
-            <w:r>
-              <w:rPr>
-                <w:sz w:val="22"/>
-                <w:szCs w:val="22"/>
-                <w:highlight w:val="none"/>
-              </w:rPr>
-            </w:r>
-            <w:r/>
+              <w:t>__/ 4</w:t>
+            </w:r>
           </w:p>
         </w:tc>
       </w:tr>
       <w:tr>
         <w:trPr>
+          <w:trHeight w:val="480"/>
           <w:jc w:val="center"/>
-          <w:trHeight w:val="480"/>
         </w:trPr>
         <w:tc>
           <w:tcPr>
-            <w:tcBorders>
-              <w:top w:val="single" w:color="000000" w:sz="8" w:space="0"/>
-              <w:left w:val="single" w:color="000000" w:sz="8" w:space="0"/>
-              <w:bottom w:val="single" w:color="000000" w:sz="8" w:space="0"/>
-              <w:right w:val="single" w:color="000000" w:sz="8" w:space="0"/>
-            </w:tcBorders>
-            <w:tcMar>
-              <w:left w:w="100" w:type="dxa"/>
-              <w:top w:w="100" w:type="dxa"/>
-              <w:right w:w="100" w:type="dxa"/>
-              <w:bottom w:w="100" w:type="dxa"/>
-            </w:tcMar>
-            <w:tcW w:w="1692" w:type="dxa"/>
-            <w:textDirection w:val="lrTb"/>
-            <w:noWrap w:val="false"/>
+            <w:tcW w:w="1810" w:type="dxa"/>
+            <w:tcBorders>
+              <w:top w:val="single" w:sz="8" w:space="0" w:color="000000"/>
+              <w:left w:val="single" w:sz="8" w:space="0" w:color="000000"/>
+              <w:bottom w:val="single" w:sz="8" w:space="0" w:color="000000"/>
+              <w:right w:val="single" w:sz="8" w:space="0" w:color="000000"/>
+            </w:tcBorders>
+            <w:tcMar>
+              <w:top w:w="100" w:type="dxa"/>
+              <w:left w:w="100" w:type="dxa"/>
+              <w:bottom w:w="100" w:type="dxa"/>
+              <w:right w:w="100" w:type="dxa"/>
+            </w:tcMar>
           </w:tcPr>
           <w:p>
             <w:pPr>
@@ -2579,42 +2216,25 @@
                 <w:b/>
                 <w:bCs/>
               </w:rPr>
-            </w:r>
-            <w:r>
-              <w:rPr>
-                <w:rFonts w:eastAsia="Calibri"/>
-                <w:b/>
-                <w:bCs/>
-              </w:rPr>
               <w:t xml:space="preserve">What is a technology/tool from Try Hack Me? Describe its purpose and how to use it. </w:t>
             </w:r>
-            <w:r>
-              <w:rPr>
-                <w:rFonts w:eastAsia="Calibri"/>
-                <w:b/>
-                <w:bCs/>
-              </w:rPr>
-            </w:r>
-            <w:r/>
-          </w:p>
-        </w:tc>
-        <w:tc>
-          <w:tcPr>
-            <w:tcBorders>
-              <w:top w:val="single" w:color="000000" w:sz="8" w:space="0"/>
-              <w:left w:val="single" w:color="000000" w:sz="8" w:space="0"/>
-              <w:bottom w:val="single" w:color="000000" w:sz="8" w:space="0"/>
-              <w:right w:val="single" w:color="000000" w:sz="8" w:space="0"/>
-            </w:tcBorders>
-            <w:tcMar>
-              <w:left w:w="100" w:type="dxa"/>
-              <w:top w:w="100" w:type="dxa"/>
-              <w:right w:w="100" w:type="dxa"/>
-              <w:bottom w:w="100" w:type="dxa"/>
-            </w:tcMar>
+          </w:p>
+        </w:tc>
+        <w:tc>
+          <w:tcPr>
             <w:tcW w:w="4284" w:type="dxa"/>
-            <w:textDirection w:val="lrTb"/>
-            <w:noWrap w:val="false"/>
+            <w:tcBorders>
+              <w:top w:val="single" w:sz="8" w:space="0" w:color="000000"/>
+              <w:left w:val="single" w:sz="8" w:space="0" w:color="000000"/>
+              <w:bottom w:val="single" w:sz="8" w:space="0" w:color="000000"/>
+              <w:right w:val="single" w:sz="8" w:space="0" w:color="000000"/>
+            </w:tcBorders>
+            <w:tcMar>
+              <w:top w:w="100" w:type="dxa"/>
+              <w:left w:w="100" w:type="dxa"/>
+              <w:bottom w:w="100" w:type="dxa"/>
+              <w:right w:w="100" w:type="dxa"/>
+            </w:tcMar>
           </w:tcPr>
           <w:p>
             <w:pPr>
@@ -2630,56 +2250,17 @@
                 <w:sz w:val="22"/>
                 <w:szCs w:val="22"/>
               </w:rPr>
+              <w:t xml:space="preserve">During your interview, you communicated your understanding of common </w:t>
             </w:r>
             <w:r>
               <w:rPr>
                 <w:rFonts w:eastAsia="Calibri"/>
-                <w:b w:val="0"/>
-                <w:bCs w:val="0"/>
+                <w:b/>
+                <w:bCs/>
                 <w:sz w:val="22"/>
                 <w:szCs w:val="22"/>
               </w:rPr>
-              <w:t xml:space="preserve">During your interview, you communicated your understanding of common </w:t>
-            </w:r>
-            <w:r>
-              <w:rPr>
-                <w:rFonts w:eastAsia="Calibri"/>
-                <w:b/>
-                <w:bCs/>
-                <w:sz w:val="22"/>
-                <w:szCs w:val="22"/>
-              </w:rPr>
-              <w:t xml:space="preserve">Cyber Security Tools</w:t>
-            </w:r>
-            <w:r>
-              <w:rPr>
-                <w:rFonts w:eastAsia="Calibri"/>
-                <w:b w:val="0"/>
-                <w:bCs w:val="0"/>
-                <w:sz w:val="22"/>
-                <w:szCs w:val="22"/>
-              </w:rPr>
-              <w:t xml:space="preserve"> (such as Try Hack Me). This communication showed </w:t>
-            </w:r>
-            <w:r>
-              <w:rPr>
-                <w:rFonts w:eastAsia="Calibri"/>
-                <w:b/>
-                <w:bCs/>
-                <w:sz w:val="22"/>
-                <w:szCs w:val="22"/>
-              </w:rPr>
-              <w:t xml:space="preserve">appropriate evidence of technical literacy</w:t>
-            </w:r>
-            <w:r>
-              <w:rPr>
-                <w:rFonts w:eastAsia="Calibri"/>
-                <w:b w:val="0"/>
-                <w:bCs w:val="0"/>
-                <w:sz w:val="22"/>
-                <w:szCs w:val="22"/>
-              </w:rPr>
-              <w:t xml:space="preserve"> in this domain. </w:t>
+              <w:t>Cyber Security Tools</w:t>
             </w:r>
             <w:r>
               <w:rPr>
@@ -2687,258 +2268,230 @@
                 <w:sz w:val="22"/>
                 <w:szCs w:val="22"/>
               </w:rPr>
-            </w:r>
-            <w:r/>
-          </w:p>
-        </w:tc>
-        <w:tc>
-          <w:tcPr>
-            <w:tcBorders>
-              <w:top w:val="single" w:color="000000" w:sz="8" w:space="0"/>
-              <w:left w:val="single" w:color="000000" w:sz="8" w:space="0"/>
-              <w:bottom w:val="single" w:color="000000" w:sz="8" w:space="0"/>
-              <w:right w:val="single" w:color="000000" w:sz="8" w:space="0"/>
-            </w:tcBorders>
-            <w:tcMar>
-              <w:left w:w="100" w:type="dxa"/>
-              <w:top w:w="100" w:type="dxa"/>
-              <w:right w:w="100" w:type="dxa"/>
-              <w:bottom w:w="100" w:type="dxa"/>
-            </w:tcMar>
-            <w:tcW w:w="794" w:type="dxa"/>
-            <w:vAlign w:val="center"/>
-            <w:textDirection w:val="lrTb"/>
-            <w:noWrap w:val="false"/>
-          </w:tcPr>
-          <w:p>
-            <w:pPr>
-              <w:jc w:val="center"/>
+              <w:t xml:space="preserve"> (such as Try Hack Me). This communication showed </w:t>
+            </w:r>
+            <w:r>
+              <w:rPr>
+                <w:rFonts w:eastAsia="Calibri"/>
+                <w:b/>
+                <w:bCs/>
+                <w:sz w:val="22"/>
+                <w:szCs w:val="22"/>
+              </w:rPr>
+              <w:t>appropriate evidence of technical literacy</w:t>
+            </w:r>
+            <w:r>
               <w:rPr>
                 <w:rFonts w:eastAsia="Calibri"/>
                 <w:sz w:val="22"/>
                 <w:szCs w:val="22"/>
               </w:rPr>
-            </w:pPr>
-            <w:r>
+              <w:t xml:space="preserve"> in this domain. </w:t>
+            </w:r>
+          </w:p>
+        </w:tc>
+        <w:tc>
+          <w:tcPr>
+            <w:tcW w:w="794" w:type="dxa"/>
+            <w:tcBorders>
+              <w:top w:val="single" w:sz="8" w:space="0" w:color="000000"/>
+              <w:left w:val="single" w:sz="8" w:space="0" w:color="000000"/>
+              <w:bottom w:val="single" w:sz="8" w:space="0" w:color="000000"/>
+              <w:right w:val="single" w:sz="8" w:space="0" w:color="000000"/>
+            </w:tcBorders>
+            <w:tcMar>
+              <w:top w:w="100" w:type="dxa"/>
+              <w:left w:w="100" w:type="dxa"/>
+              <w:bottom w:w="100" w:type="dxa"/>
+              <w:right w:w="100" w:type="dxa"/>
+            </w:tcMar>
+            <w:vAlign w:val="center"/>
+          </w:tcPr>
+          <w:p>
+            <w:pPr>
+              <w:jc w:val="center"/>
               <w:rPr>
                 <w:rFonts w:eastAsia="Calibri"/>
                 <w:sz w:val="22"/>
                 <w:szCs w:val="22"/>
               </w:rPr>
-              <w:t xml:space="preserve">4</w:t>
-            </w:r>
-            <w:r/>
-          </w:p>
-        </w:tc>
-        <w:tc>
-          <w:tcPr>
-            <w:tcBorders>
-              <w:top w:val="single" w:color="000000" w:sz="8" w:space="0"/>
-              <w:left w:val="single" w:color="000000" w:sz="8" w:space="0"/>
-              <w:bottom w:val="single" w:color="000000" w:sz="8" w:space="0"/>
-              <w:right w:val="single" w:color="000000" w:sz="8" w:space="0"/>
-            </w:tcBorders>
-            <w:tcMar>
-              <w:left w:w="100" w:type="dxa"/>
-              <w:top w:w="100" w:type="dxa"/>
-              <w:right w:w="100" w:type="dxa"/>
-              <w:bottom w:w="100" w:type="dxa"/>
-            </w:tcMar>
-            <w:tcW w:w="1132" w:type="dxa"/>
-            <w:vAlign w:val="center"/>
-            <w:textDirection w:val="lrTb"/>
-            <w:noWrap w:val="false"/>
-          </w:tcPr>
-          <w:p>
-            <w:pPr>
-              <w:jc w:val="center"/>
-              <w:rPr>
+            </w:pPr>
+            <w:r>
+              <w:rPr>
+                <w:rFonts w:eastAsia="Calibri"/>
                 <w:sz w:val="22"/>
                 <w:szCs w:val="22"/>
               </w:rPr>
-            </w:pPr>
-            <w:r>
+              <w:t>4</w:t>
+            </w:r>
+          </w:p>
+        </w:tc>
+        <w:tc>
+          <w:tcPr>
+            <w:tcW w:w="1135" w:type="dxa"/>
+            <w:tcBorders>
+              <w:top w:val="single" w:sz="8" w:space="0" w:color="000000"/>
+              <w:left w:val="single" w:sz="8" w:space="0" w:color="000000"/>
+              <w:bottom w:val="single" w:sz="8" w:space="0" w:color="000000"/>
+              <w:right w:val="single" w:sz="8" w:space="0" w:color="000000"/>
+            </w:tcBorders>
+            <w:tcMar>
+              <w:top w:w="100" w:type="dxa"/>
+              <w:left w:w="100" w:type="dxa"/>
+              <w:bottom w:w="100" w:type="dxa"/>
+              <w:right w:w="100" w:type="dxa"/>
+            </w:tcMar>
+            <w:vAlign w:val="center"/>
+          </w:tcPr>
+          <w:p>
+            <w:pPr>
+              <w:jc w:val="center"/>
               <w:rPr>
                 <w:sz w:val="22"/>
                 <w:szCs w:val="22"/>
               </w:rPr>
-              <w:t xml:space="preserve">__/4</w:t>
-            </w:r>
-            <w:r/>
-          </w:p>
-        </w:tc>
-        <w:tc>
-          <w:tcPr>
-            <w:tcBorders>
-              <w:top w:val="single" w:color="000000" w:sz="8" w:space="0"/>
-              <w:left w:val="single" w:color="000000" w:sz="8" w:space="0"/>
-              <w:bottom w:val="single" w:color="000000" w:sz="8" w:space="0"/>
-              <w:right w:val="single" w:color="000000" w:sz="8" w:space="0"/>
-            </w:tcBorders>
-            <w:tcW w:w="808" w:type="dxa"/>
-            <w:vAlign w:val="center"/>
-            <w:textDirection w:val="lrTb"/>
-            <w:noWrap w:val="false"/>
-          </w:tcPr>
-          <w:p>
-            <w:pPr>
-              <w:jc w:val="center"/>
+            </w:pPr>
+            <w:r>
               <w:rPr>
                 <w:sz w:val="22"/>
                 <w:szCs w:val="22"/>
               </w:rPr>
-            </w:pPr>
-            <w:r>
+              <w:t>__/4</w:t>
+            </w:r>
+          </w:p>
+        </w:tc>
+        <w:tc>
+          <w:tcPr>
+            <w:tcW w:w="808" w:type="dxa"/>
+            <w:tcBorders>
+              <w:top w:val="single" w:sz="8" w:space="0" w:color="000000"/>
+              <w:left w:val="single" w:sz="8" w:space="0" w:color="000000"/>
+              <w:bottom w:val="single" w:sz="8" w:space="0" w:color="000000"/>
+              <w:right w:val="single" w:sz="8" w:space="0" w:color="000000"/>
+            </w:tcBorders>
+            <w:vAlign w:val="center"/>
+          </w:tcPr>
+          <w:p>
+            <w:pPr>
+              <w:jc w:val="center"/>
               <w:rPr>
                 <w:sz w:val="22"/>
                 <w:szCs w:val="22"/>
               </w:rPr>
-              <w:t xml:space="preserve">__/4</w:t>
-            </w:r>
-            <w:r/>
-          </w:p>
-        </w:tc>
-        <w:tc>
-          <w:tcPr>
-            <w:tcBorders>
-              <w:top w:val="single" w:color="000000" w:sz="8" w:space="0"/>
-              <w:left w:val="single" w:color="000000" w:sz="8" w:space="0"/>
-              <w:bottom w:val="single" w:color="000000" w:sz="8" w:space="0"/>
-              <w:right w:val="single" w:color="000000" w:sz="8" w:space="0"/>
-            </w:tcBorders>
-            <w:tcMar>
-              <w:left w:w="100" w:type="dxa"/>
-              <w:top w:w="100" w:type="dxa"/>
-              <w:right w:w="100" w:type="dxa"/>
-              <w:bottom w:w="100" w:type="dxa"/>
-            </w:tcMar>
-            <w:tcW w:w="834" w:type="dxa"/>
-            <w:vAlign w:val="center"/>
-            <w:textDirection w:val="lrTb"/>
-            <w:noWrap w:val="false"/>
-          </w:tcPr>
-          <w:p>
-            <w:pPr>
-              <w:jc w:val="center"/>
+            </w:pPr>
+            <w:r>
               <w:rPr>
                 <w:sz w:val="22"/>
                 <w:szCs w:val="22"/>
               </w:rPr>
-            </w:pPr>
-            <w:r>
+              <w:t>__/4</w:t>
+            </w:r>
+          </w:p>
+        </w:tc>
+        <w:tc>
+          <w:tcPr>
+            <w:tcW w:w="851" w:type="dxa"/>
+            <w:tcBorders>
+              <w:top w:val="single" w:sz="8" w:space="0" w:color="000000"/>
+              <w:left w:val="single" w:sz="8" w:space="0" w:color="000000"/>
+              <w:bottom w:val="single" w:sz="8" w:space="0" w:color="000000"/>
+              <w:right w:val="single" w:sz="8" w:space="0" w:color="000000"/>
+            </w:tcBorders>
+            <w:tcMar>
+              <w:top w:w="100" w:type="dxa"/>
+              <w:left w:w="100" w:type="dxa"/>
+              <w:bottom w:w="100" w:type="dxa"/>
+              <w:right w:w="100" w:type="dxa"/>
+            </w:tcMar>
+            <w:vAlign w:val="center"/>
+          </w:tcPr>
+          <w:p>
+            <w:pPr>
+              <w:jc w:val="center"/>
               <w:rPr>
                 <w:sz w:val="22"/>
                 <w:szCs w:val="22"/>
               </w:rPr>
-              <w:t xml:space="preserve">-</w:t>
-            </w:r>
-            <w:r/>
-          </w:p>
-        </w:tc>
-        <w:tc>
-          <w:tcPr>
-            <w:tcBorders>
-              <w:top w:val="single" w:color="000000" w:sz="8" w:space="0"/>
-              <w:left w:val="single" w:color="000000" w:sz="8" w:space="0"/>
-              <w:bottom w:val="single" w:color="000000" w:sz="8" w:space="0"/>
-              <w:right w:val="single" w:color="000000" w:sz="8" w:space="0"/>
-            </w:tcBorders>
-            <w:tcMar>
-              <w:left w:w="100" w:type="dxa"/>
-              <w:top w:w="100" w:type="dxa"/>
-              <w:right w:w="100" w:type="dxa"/>
-              <w:bottom w:w="100" w:type="dxa"/>
-            </w:tcMar>
-            <w:tcW w:w="1264" w:type="dxa"/>
-            <w:vAlign w:val="center"/>
-            <w:textDirection w:val="lrTb"/>
-            <w:noWrap w:val="false"/>
-          </w:tcPr>
-          <w:p>
-            <w:pPr>
-              <w:jc w:val="center"/>
-              <w:rPr>
-                <w:highlight w:val="none"/>
-              </w:rPr>
             </w:pPr>
             <w:r>
               <w:rPr>
                 <w:sz w:val="22"/>
                 <w:szCs w:val="22"/>
-                <w:highlight w:val="none"/>
-              </w:rPr>
-            </w:r>
+              </w:rPr>
+              <w:t>-</w:t>
+            </w:r>
+          </w:p>
+        </w:tc>
+        <w:tc>
+          <w:tcPr>
+            <w:tcW w:w="1264" w:type="dxa"/>
+            <w:tcBorders>
+              <w:top w:val="single" w:sz="8" w:space="0" w:color="000000"/>
+              <w:left w:val="single" w:sz="8" w:space="0" w:color="000000"/>
+              <w:bottom w:val="single" w:sz="8" w:space="0" w:color="000000"/>
+              <w:right w:val="single" w:sz="8" w:space="0" w:color="000000"/>
+            </w:tcBorders>
+            <w:tcMar>
+              <w:top w:w="100" w:type="dxa"/>
+              <w:left w:w="100" w:type="dxa"/>
+              <w:bottom w:w="100" w:type="dxa"/>
+              <w:right w:w="100" w:type="dxa"/>
+            </w:tcMar>
+            <w:vAlign w:val="center"/>
+          </w:tcPr>
+          <w:p>
+            <w:pPr>
+              <w:jc w:val="center"/>
+            </w:pPr>
             <w:r>
               <w:rPr>
                 <w:sz w:val="22"/>
                 <w:szCs w:val="22"/>
               </w:rPr>
-              <w:t xml:space="preserve">__/</w:t>
-            </w:r>
-            <w:r>
-              <w:rPr>
-                <w:sz w:val="22"/>
-                <w:szCs w:val="22"/>
-              </w:rPr>
-              <w:t xml:space="preserve"> 4</w:t>
-            </w:r>
-            <w:r>
-              <w:rPr>
-                <w:sz w:val="22"/>
-                <w:szCs w:val="22"/>
-                <w:highlight w:val="none"/>
-              </w:rPr>
-            </w:r>
-            <w:r/>
+              <w:t>__/ 4</w:t>
+            </w:r>
           </w:p>
         </w:tc>
       </w:tr>
       <w:tr>
         <w:trPr>
+          <w:trHeight w:val="480"/>
           <w:jc w:val="center"/>
-          <w:trHeight w:val="480"/>
         </w:trPr>
         <w:tc>
           <w:tcPr>
-            <w:shd w:val="clear" w:color="auto" w:fill="a6a6a6" w:themeFill="background1" w:themeFillShade="A6"/>
-            <w:tcBorders>
-              <w:top w:val="single" w:color="000000" w:sz="8" w:space="0"/>
-              <w:left w:val="single" w:color="000000" w:sz="8" w:space="0"/>
-              <w:bottom w:val="single" w:color="000000" w:sz="8" w:space="0"/>
-              <w:right w:val="single" w:color="000000" w:sz="8" w:space="0"/>
-            </w:tcBorders>
-            <w:tcMar>
-              <w:left w:w="100" w:type="dxa"/>
-              <w:top w:w="100" w:type="dxa"/>
-              <w:right w:w="100" w:type="dxa"/>
-              <w:bottom w:w="100" w:type="dxa"/>
-            </w:tcMar>
-            <w:tcW w:w="1692" w:type="dxa"/>
-            <w:textDirection w:val="lrTb"/>
-            <w:noWrap w:val="false"/>
-          </w:tcPr>
-          <w:p>
-            <w:r/>
-            <w:r/>
-          </w:p>
-        </w:tc>
-        <w:tc>
-          <w:tcPr>
-            <w:tcBorders>
-              <w:top w:val="single" w:color="000000" w:sz="8" w:space="0"/>
-              <w:left w:val="single" w:color="000000" w:sz="8" w:space="0"/>
-              <w:bottom w:val="single" w:color="000000" w:sz="8" w:space="0"/>
-              <w:right w:val="single" w:color="000000" w:sz="8" w:space="0"/>
-            </w:tcBorders>
-            <w:tcMar>
-              <w:left w:w="100" w:type="dxa"/>
-              <w:top w:w="100" w:type="dxa"/>
-              <w:right w:w="100" w:type="dxa"/>
-              <w:bottom w:w="100" w:type="dxa"/>
-            </w:tcMar>
+            <w:tcW w:w="1810" w:type="dxa"/>
+            <w:tcBorders>
+              <w:top w:val="single" w:sz="8" w:space="0" w:color="000000"/>
+              <w:left w:val="single" w:sz="8" w:space="0" w:color="000000"/>
+              <w:bottom w:val="single" w:sz="8" w:space="0" w:color="000000"/>
+              <w:right w:val="single" w:sz="8" w:space="0" w:color="000000"/>
+            </w:tcBorders>
+            <w:shd w:val="clear" w:color="auto" w:fill="A6A6A6" w:themeFill="background1" w:themeFillShade="A6"/>
+            <w:tcMar>
+              <w:top w:w="100" w:type="dxa"/>
+              <w:left w:w="100" w:type="dxa"/>
+              <w:bottom w:w="100" w:type="dxa"/>
+              <w:right w:w="100" w:type="dxa"/>
+            </w:tcMar>
+          </w:tcPr>
+          <w:p/>
+        </w:tc>
+        <w:tc>
+          <w:tcPr>
             <w:tcW w:w="4284" w:type="dxa"/>
-            <w:textDirection w:val="lrTb"/>
-            <w:noWrap w:val="false"/>
+            <w:tcBorders>
+              <w:top w:val="single" w:sz="8" w:space="0" w:color="000000"/>
+              <w:left w:val="single" w:sz="8" w:space="0" w:color="000000"/>
+              <w:bottom w:val="single" w:sz="8" w:space="0" w:color="000000"/>
+              <w:right w:val="single" w:sz="8" w:space="0" w:color="000000"/>
+            </w:tcBorders>
+            <w:tcMar>
+              <w:top w:w="100" w:type="dxa"/>
+              <w:left w:w="100" w:type="dxa"/>
+              <w:bottom w:w="100" w:type="dxa"/>
+              <w:right w:w="100" w:type="dxa"/>
+            </w:tcMar>
           </w:tcPr>
           <w:p>
             <w:pPr>
@@ -2953,24 +2506,21 @@
                 <w:b/>
                 <w:bCs/>
               </w:rPr>
-              <w:t xml:space="preserve">Submission Guidelines</w:t>
-            </w:r>
-            <w:r/>
-          </w:p>
-        </w:tc>
-        <w:tc>
-          <w:tcPr>
+              <w:t>Submission Guidelines</w:t>
+            </w:r>
+          </w:p>
+        </w:tc>
+        <w:tc>
+          <w:tcPr>
+            <w:tcW w:w="1929" w:type="dxa"/>
             <w:gridSpan w:val="2"/>
-            <w:shd w:val="clear" w:color="auto" w:fill="b7b7b7"/>
-            <w:tcBorders>
-              <w:top w:val="single" w:color="000000" w:sz="8" w:space="0"/>
-              <w:left w:val="single" w:color="000000" w:sz="8" w:space="0"/>
-              <w:bottom w:val="single" w:color="000000" w:sz="8" w:space="0"/>
-              <w:right w:val="single" w:color="000000" w:sz="8" w:space="0"/>
-            </w:tcBorders>
-            <w:tcW w:w="1926" w:type="dxa"/>
-            <w:textDirection w:val="lrTb"/>
-            <w:noWrap w:val="false"/>
+            <w:tcBorders>
+              <w:top w:val="single" w:sz="8" w:space="0" w:color="000000"/>
+              <w:left w:val="single" w:sz="8" w:space="0" w:color="000000"/>
+              <w:bottom w:val="single" w:sz="8" w:space="0" w:color="000000"/>
+              <w:right w:val="single" w:sz="8" w:space="0" w:color="000000"/>
+            </w:tcBorders>
+            <w:shd w:val="clear" w:color="auto" w:fill="B7B7B7"/>
           </w:tcPr>
           <w:p>
             <w:pPr>
@@ -2980,34 +2530,25 @@
                 <w:bCs/>
               </w:rPr>
             </w:pPr>
-            <w:r>
-              <w:rPr>
-                <w:b/>
-                <w:bCs/>
-              </w:rPr>
-            </w:r>
-            <w:r/>
-          </w:p>
-        </w:tc>
-        <w:tc>
-          <w:tcPr>
+          </w:p>
+        </w:tc>
+        <w:tc>
+          <w:tcPr>
+            <w:tcW w:w="1659" w:type="dxa"/>
             <w:gridSpan w:val="2"/>
-            <w:shd w:val="clear" w:color="auto" w:fill="b7b7b7"/>
-            <w:tcBorders>
-              <w:top w:val="single" w:color="000000" w:sz="8" w:space="0"/>
-              <w:left w:val="single" w:color="000000" w:sz="8" w:space="0"/>
-              <w:bottom w:val="single" w:color="000000" w:sz="8" w:space="0"/>
-              <w:right w:val="single" w:color="000000" w:sz="8" w:space="0"/>
-            </w:tcBorders>
-            <w:tcMar>
-              <w:left w:w="100" w:type="dxa"/>
-              <w:top w:w="100" w:type="dxa"/>
-              <w:right w:w="100" w:type="dxa"/>
-              <w:bottom w:w="100" w:type="dxa"/>
-            </w:tcMar>
-            <w:tcW w:w="1642" w:type="dxa"/>
-            <w:textDirection w:val="lrTb"/>
-            <w:noWrap w:val="false"/>
+            <w:tcBorders>
+              <w:top w:val="single" w:sz="8" w:space="0" w:color="000000"/>
+              <w:left w:val="single" w:sz="8" w:space="0" w:color="000000"/>
+              <w:bottom w:val="single" w:sz="8" w:space="0" w:color="000000"/>
+              <w:right w:val="single" w:sz="8" w:space="0" w:color="000000"/>
+            </w:tcBorders>
+            <w:shd w:val="clear" w:color="auto" w:fill="B7B7B7"/>
+            <w:tcMar>
+              <w:top w:w="100" w:type="dxa"/>
+              <w:left w:w="100" w:type="dxa"/>
+              <w:bottom w:w="100" w:type="dxa"/>
+              <w:right w:w="100" w:type="dxa"/>
+            </w:tcMar>
           </w:tcPr>
           <w:p>
             <w:pPr>
@@ -3023,29 +2564,26 @@
                 <w:b/>
                 <w:bCs/>
               </w:rPr>
-              <w:t xml:space="preserve">SUBTOTAL</w:t>
-            </w:r>
-            <w:r/>
-          </w:p>
-        </w:tc>
-        <w:tc>
-          <w:tcPr>
-            <w:shd w:val="clear" w:color="auto" w:fill="b7b7b7"/>
-            <w:tcBorders>
-              <w:top w:val="single" w:color="000000" w:sz="8" w:space="0"/>
-              <w:left w:val="single" w:color="000000" w:sz="8" w:space="0"/>
-              <w:bottom w:val="single" w:color="000000" w:sz="8" w:space="0"/>
-              <w:right w:val="single" w:color="000000" w:sz="8" w:space="0"/>
-            </w:tcBorders>
-            <w:tcMar>
-              <w:left w:w="100" w:type="dxa"/>
-              <w:top w:w="100" w:type="dxa"/>
-              <w:right w:w="100" w:type="dxa"/>
-              <w:bottom w:w="100" w:type="dxa"/>
-            </w:tcMar>
+              <w:t>SUBTOTAL</w:t>
+            </w:r>
+          </w:p>
+        </w:tc>
+        <w:tc>
+          <w:tcPr>
             <w:tcW w:w="1264" w:type="dxa"/>
-            <w:textDirection w:val="lrTb"/>
-            <w:noWrap w:val="false"/>
+            <w:tcBorders>
+              <w:top w:val="single" w:sz="8" w:space="0" w:color="000000"/>
+              <w:left w:val="single" w:sz="8" w:space="0" w:color="000000"/>
+              <w:bottom w:val="single" w:sz="8" w:space="0" w:color="000000"/>
+              <w:right w:val="single" w:sz="8" w:space="0" w:color="000000"/>
+            </w:tcBorders>
+            <w:shd w:val="clear" w:color="auto" w:fill="B7B7B7"/>
+            <w:tcMar>
+              <w:top w:w="100" w:type="dxa"/>
+              <w:left w:w="100" w:type="dxa"/>
+              <w:bottom w:w="100" w:type="dxa"/>
+              <w:right w:w="100" w:type="dxa"/>
+            </w:tcMar>
           </w:tcPr>
           <w:p>
             <w:pPr>
@@ -3053,42 +2591,38 @@
               <w:rPr>
                 <w:b/>
                 <w:bCs/>
-                <w:highlight w:val="none"/>
-              </w:rPr>
-            </w:pPr>
-            <w:r>
-              <w:rPr>
-                <w:b/>
-                <w:bCs/>
-              </w:rPr>
-              <w:t xml:space="preserve">__ / 12</w:t>
-            </w:r>
-            <w:r/>
+              </w:rPr>
+            </w:pPr>
+            <w:r>
+              <w:rPr>
+                <w:b/>
+                <w:bCs/>
+              </w:rPr>
+              <w:t>__ / 12</w:t>
+            </w:r>
           </w:p>
         </w:tc>
       </w:tr>
       <w:tr>
         <w:trPr>
+          <w:trHeight w:val="480"/>
           <w:jc w:val="center"/>
-          <w:trHeight w:val="480"/>
         </w:trPr>
         <w:tc>
           <w:tcPr>
-            <w:tcBorders>
-              <w:top w:val="single" w:color="000000" w:sz="8" w:space="0"/>
-              <w:left w:val="single" w:color="000000" w:sz="8" w:space="0"/>
-              <w:bottom w:val="single" w:color="000000" w:sz="8" w:space="0"/>
-              <w:right w:val="single" w:color="000000" w:sz="8" w:space="0"/>
-            </w:tcBorders>
-            <w:tcMar>
-              <w:left w:w="100" w:type="dxa"/>
-              <w:top w:w="100" w:type="dxa"/>
-              <w:right w:w="100" w:type="dxa"/>
-              <w:bottom w:w="100" w:type="dxa"/>
-            </w:tcMar>
-            <w:tcW w:w="1692" w:type="dxa"/>
-            <w:textDirection w:val="lrTb"/>
-            <w:noWrap w:val="false"/>
+            <w:tcW w:w="1810" w:type="dxa"/>
+            <w:tcBorders>
+              <w:top w:val="single" w:sz="8" w:space="0" w:color="000000"/>
+              <w:left w:val="single" w:sz="8" w:space="0" w:color="000000"/>
+              <w:bottom w:val="single" w:sz="8" w:space="0" w:color="000000"/>
+              <w:right w:val="single" w:sz="8" w:space="0" w:color="000000"/>
+            </w:tcBorders>
+            <w:tcMar>
+              <w:top w:w="100" w:type="dxa"/>
+              <w:left w:w="100" w:type="dxa"/>
+              <w:bottom w:w="100" w:type="dxa"/>
+              <w:right w:w="100" w:type="dxa"/>
+            </w:tcMar>
           </w:tcPr>
           <w:p>
             <w:pPr>
@@ -3103,28 +2637,33 @@
                 <w:b/>
                 <w:bCs/>
               </w:rPr>
-              <w:t xml:space="preserve">Readability and submission quality. </w:t>
-            </w:r>
-            <w:r/>
-          </w:p>
-        </w:tc>
-        <w:tc>
-          <w:tcPr>
-            <w:tcBorders>
-              <w:top w:val="single" w:color="000000" w:sz="8" w:space="0"/>
-              <w:left w:val="single" w:color="000000" w:sz="8" w:space="0"/>
-              <w:bottom w:val="single" w:color="000000" w:sz="8" w:space="0"/>
-              <w:right w:val="single" w:color="000000" w:sz="8" w:space="0"/>
-            </w:tcBorders>
-            <w:tcMar>
-              <w:left w:w="100" w:type="dxa"/>
-              <w:top w:w="100" w:type="dxa"/>
-              <w:right w:w="100" w:type="dxa"/>
-              <w:bottom w:w="100" w:type="dxa"/>
-            </w:tcMar>
+              <w:lastRenderedPageBreak/>
+              <w:t>Overall presentation quality</w:t>
+            </w:r>
+            <w:r>
+              <w:rPr>
+                <w:b/>
+                <w:bCs/>
+              </w:rPr>
+              <w:t xml:space="preserve"> </w:t>
+            </w:r>
+          </w:p>
+        </w:tc>
+        <w:tc>
+          <w:tcPr>
             <w:tcW w:w="4284" w:type="dxa"/>
-            <w:textDirection w:val="lrTb"/>
-            <w:noWrap w:val="false"/>
+            <w:tcBorders>
+              <w:top w:val="single" w:sz="8" w:space="0" w:color="000000"/>
+              <w:left w:val="single" w:sz="8" w:space="0" w:color="000000"/>
+              <w:bottom w:val="single" w:sz="8" w:space="0" w:color="000000"/>
+              <w:right w:val="single" w:sz="8" w:space="0" w:color="000000"/>
+            </w:tcBorders>
+            <w:tcMar>
+              <w:top w:w="100" w:type="dxa"/>
+              <w:left w:w="100" w:type="dxa"/>
+              <w:bottom w:w="100" w:type="dxa"/>
+              <w:right w:w="100" w:type="dxa"/>
+            </w:tcMar>
           </w:tcPr>
           <w:p>
             <w:pPr>
@@ -3133,53 +2672,69 @@
               </w:rPr>
             </w:pPr>
             <w:r>
-              <w:rPr>
-                <w:b/>
-                <w:bCs/>
-              </w:rPr>
-              <w:t xml:space="preserve">Assessment submission is ordered</w:t>
-            </w:r>
-            <w:r>
-              <w:t xml:space="preserve"> and has a definite pattern to its construction. </w:t>
-            </w:r>
-            <w:r>
-              <w:rPr>
-                <w:b/>
-                <w:bCs/>
-              </w:rPr>
-              <w:t xml:space="preserve">The reader is not confused a</w:t>
-            </w:r>
-            <w:r>
-              <w:rPr>
-                <w:b/>
-                <w:bCs/>
-              </w:rPr>
-              <w:t xml:space="preserve">bout the content in any given section and can follow the submission flow</w:t>
-            </w:r>
-            <w:r>
-              <w:t xml:space="preserve"> easily. </w:t>
-            </w:r>
-            <w:r/>
-          </w:p>
-        </w:tc>
-        <w:tc>
-          <w:tcPr>
-            <w:tcBorders>
-              <w:top w:val="single" w:color="000000" w:sz="8" w:space="0"/>
-              <w:left w:val="single" w:color="000000" w:sz="8" w:space="0"/>
-              <w:bottom w:val="single" w:color="000000" w:sz="8" w:space="0"/>
-              <w:right w:val="single" w:color="000000" w:sz="8" w:space="0"/>
-            </w:tcBorders>
-            <w:tcMar>
-              <w:left w:w="100" w:type="dxa"/>
-              <w:top w:w="100" w:type="dxa"/>
-              <w:right w:w="100" w:type="dxa"/>
-              <w:bottom w:w="100" w:type="dxa"/>
-            </w:tcMar>
+              <w:t xml:space="preserve">Overall, the presentation </w:t>
+            </w:r>
+            <w:r>
+              <w:rPr>
+                <w:b/>
+                <w:bCs/>
+              </w:rPr>
+              <w:t>was well presented</w:t>
+            </w:r>
+            <w:r>
+              <w:t xml:space="preserve">. </w:t>
+            </w:r>
+            <w:r>
+              <w:rPr>
+                <w:b/>
+                <w:bCs/>
+              </w:rPr>
+              <w:t>Ideas were structured</w:t>
+            </w:r>
+            <w:r>
+              <w:t xml:space="preserve"> well and </w:t>
+            </w:r>
+            <w:r>
+              <w:rPr>
+                <w:b/>
+                <w:bCs/>
+              </w:rPr>
+              <w:t>made sense within their contexts</w:t>
+            </w:r>
+            <w:r>
+              <w:t xml:space="preserve">. Answers were </w:t>
+            </w:r>
+            <w:r>
+              <w:rPr>
+                <w:b/>
+                <w:bCs/>
+              </w:rPr>
+              <w:t>direct and to the point</w:t>
+            </w:r>
+            <w:r>
+              <w:t xml:space="preserve">. </w:t>
+            </w:r>
+            <w:r>
+              <w:t> </w:t>
+            </w:r>
+          </w:p>
+        </w:tc>
+        <w:tc>
+          <w:tcPr>
             <w:tcW w:w="794" w:type="dxa"/>
+            <w:tcBorders>
+              <w:top w:val="single" w:sz="8" w:space="0" w:color="000000"/>
+              <w:left w:val="single" w:sz="8" w:space="0" w:color="000000"/>
+              <w:bottom w:val="single" w:sz="8" w:space="0" w:color="000000"/>
+              <w:right w:val="single" w:sz="8" w:space="0" w:color="000000"/>
+            </w:tcBorders>
+            <w:tcMar>
+              <w:top w:w="100" w:type="dxa"/>
+              <w:left w:w="100" w:type="dxa"/>
+              <w:bottom w:w="100" w:type="dxa"/>
+              <w:right w:w="100" w:type="dxa"/>
+            </w:tcMar>
             <w:vAlign w:val="center"/>
-            <w:textDirection w:val="lrTb"/>
-            <w:noWrap w:val="false"/>
           </w:tcPr>
           <w:p>
             <w:pPr>
@@ -3189,29 +2744,26 @@
               </w:rPr>
             </w:pPr>
             <w:r>
-              <w:t xml:space="preserve">4</w:t>
-            </w:r>
-            <w:r/>
-          </w:p>
-        </w:tc>
-        <w:tc>
-          <w:tcPr>
-            <w:tcBorders>
-              <w:top w:val="single" w:color="000000" w:sz="8" w:space="0"/>
-              <w:left w:val="single" w:color="000000" w:sz="8" w:space="0"/>
-              <w:bottom w:val="single" w:color="000000" w:sz="8" w:space="0"/>
-              <w:right w:val="single" w:color="000000" w:sz="8" w:space="0"/>
-            </w:tcBorders>
-            <w:tcMar>
-              <w:left w:w="100" w:type="dxa"/>
-              <w:top w:w="100" w:type="dxa"/>
-              <w:right w:w="100" w:type="dxa"/>
-              <w:bottom w:w="100" w:type="dxa"/>
-            </w:tcMar>
-            <w:tcW w:w="1132" w:type="dxa"/>
+              <w:t>4</w:t>
+            </w:r>
+          </w:p>
+        </w:tc>
+        <w:tc>
+          <w:tcPr>
+            <w:tcW w:w="1135" w:type="dxa"/>
+            <w:tcBorders>
+              <w:top w:val="single" w:sz="8" w:space="0" w:color="000000"/>
+              <w:left w:val="single" w:sz="8" w:space="0" w:color="000000"/>
+              <w:bottom w:val="single" w:sz="8" w:space="0" w:color="000000"/>
+              <w:right w:val="single" w:sz="8" w:space="0" w:color="000000"/>
+            </w:tcBorders>
+            <w:tcMar>
+              <w:top w:w="100" w:type="dxa"/>
+              <w:left w:w="100" w:type="dxa"/>
+              <w:bottom w:w="100" w:type="dxa"/>
+              <w:right w:w="100" w:type="dxa"/>
+            </w:tcMar>
             <w:vAlign w:val="center"/>
-            <w:textDirection w:val="lrTb"/>
-            <w:noWrap w:val="false"/>
           </w:tcPr>
           <w:p>
             <w:pPr>
@@ -3221,23 +2773,20 @@
               </w:rPr>
             </w:pPr>
             <w:r>
-              <w:t xml:space="preserve">__/4</w:t>
-            </w:r>
-            <w:r/>
-          </w:p>
-        </w:tc>
-        <w:tc>
-          <w:tcPr>
-            <w:tcBorders>
-              <w:top w:val="single" w:color="000000" w:sz="8" w:space="0"/>
-              <w:left w:val="single" w:color="000000" w:sz="8" w:space="0"/>
-              <w:bottom w:val="single" w:color="000000" w:sz="8" w:space="0"/>
-              <w:right w:val="single" w:color="000000" w:sz="8" w:space="0"/>
-            </w:tcBorders>
+              <w:t>__/4</w:t>
+            </w:r>
+          </w:p>
+        </w:tc>
+        <w:tc>
+          <w:tcPr>
             <w:tcW w:w="808" w:type="dxa"/>
+            <w:tcBorders>
+              <w:top w:val="single" w:sz="8" w:space="0" w:color="000000"/>
+              <w:left w:val="single" w:sz="8" w:space="0" w:color="000000"/>
+              <w:bottom w:val="single" w:sz="8" w:space="0" w:color="000000"/>
+              <w:right w:val="single" w:sz="8" w:space="0" w:color="000000"/>
+            </w:tcBorders>
             <w:vAlign w:val="center"/>
-            <w:textDirection w:val="lrTb"/>
-            <w:noWrap w:val="false"/>
           </w:tcPr>
           <w:p>
             <w:pPr>
@@ -3247,164 +2796,188 @@
               </w:rPr>
             </w:pPr>
             <w:r>
-              <w:t xml:space="preserve">__/4</w:t>
-            </w:r>
-            <w:r/>
-          </w:p>
-        </w:tc>
-        <w:tc>
-          <w:tcPr>
-            <w:tcBorders>
-              <w:top w:val="single" w:color="000000" w:sz="8" w:space="0"/>
-              <w:left w:val="single" w:color="000000" w:sz="8" w:space="0"/>
-              <w:bottom w:val="single" w:color="000000" w:sz="8" w:space="0"/>
-              <w:right w:val="single" w:color="000000" w:sz="8" w:space="0"/>
-            </w:tcBorders>
-            <w:tcMar>
-              <w:left w:w="100" w:type="dxa"/>
-              <w:top w:w="100" w:type="dxa"/>
-              <w:right w:w="100" w:type="dxa"/>
-              <w:bottom w:w="100" w:type="dxa"/>
-            </w:tcMar>
-            <w:tcW w:w="834" w:type="dxa"/>
+              <w:t>__/4</w:t>
+            </w:r>
+          </w:p>
+        </w:tc>
+        <w:tc>
+          <w:tcPr>
+            <w:tcW w:w="851" w:type="dxa"/>
+            <w:tcBorders>
+              <w:top w:val="single" w:sz="8" w:space="0" w:color="000000"/>
+              <w:left w:val="single" w:sz="8" w:space="0" w:color="000000"/>
+              <w:bottom w:val="single" w:sz="8" w:space="0" w:color="000000"/>
+              <w:right w:val="single" w:sz="8" w:space="0" w:color="000000"/>
+            </w:tcBorders>
+            <w:tcMar>
+              <w:top w:w="100" w:type="dxa"/>
+              <w:left w:w="100" w:type="dxa"/>
+              <w:bottom w:w="100" w:type="dxa"/>
+              <w:right w:w="100" w:type="dxa"/>
+            </w:tcMar>
             <w:vAlign w:val="center"/>
-            <w:textDirection w:val="lrTb"/>
-            <w:noWrap w:val="false"/>
           </w:tcPr>
           <w:p>
             <w:pPr>
               <w:jc w:val="center"/>
             </w:pPr>
             <w:r>
-              <w:t xml:space="preserve">A </w:t>
-            </w:r>
-            <w:r>
-              <w:t xml:space="preserve">x1</w:t>
-            </w:r>
-            <w:r/>
+              <w:t>A x</w:t>
+            </w:r>
+            <w:r>
+              <w:t>2</w:t>
+            </w:r>
           </w:p>
           <w:p>
             <w:pPr>
               <w:jc w:val="center"/>
             </w:pPr>
             <w:r>
-              <w:t xml:space="preserve">T x2</w:t>
-            </w:r>
+              <w:t>T x</w:t>
+            </w:r>
+            <w:r>
+              <w:t>1</w:t>
+            </w:r>
+          </w:p>
+        </w:tc>
+        <w:tc>
+          <w:tcPr>
+            <w:tcW w:w="1264" w:type="dxa"/>
+            <w:tcBorders>
+              <w:top w:val="single" w:sz="8" w:space="0" w:color="000000"/>
+              <w:left w:val="single" w:sz="8" w:space="0" w:color="000000"/>
+              <w:bottom w:val="single" w:sz="8" w:space="0" w:color="000000"/>
+              <w:right w:val="single" w:sz="8" w:space="0" w:color="000000"/>
+            </w:tcBorders>
+            <w:tcMar>
+              <w:top w:w="100" w:type="dxa"/>
+              <w:left w:w="100" w:type="dxa"/>
+              <w:bottom w:w="100" w:type="dxa"/>
+              <w:right w:w="100" w:type="dxa"/>
+            </w:tcMar>
+            <w:vAlign w:val="center"/>
+          </w:tcPr>
+          <w:p>
+            <w:pPr>
+              <w:jc w:val="center"/>
+            </w:pPr>
             <w:r>
               <w:rPr>
                 <w:sz w:val="22"/>
                 <w:szCs w:val="22"/>
               </w:rPr>
-            </w:r>
-            <w:r/>
-          </w:p>
-        </w:tc>
-        <w:tc>
-          <w:tcPr>
-            <w:tcBorders>
-              <w:top w:val="single" w:color="000000" w:sz="8" w:space="0"/>
-              <w:left w:val="single" w:color="000000" w:sz="8" w:space="0"/>
-              <w:bottom w:val="single" w:color="000000" w:sz="8" w:space="0"/>
-              <w:right w:val="single" w:color="000000" w:sz="8" w:space="0"/>
-            </w:tcBorders>
-            <w:tcMar>
-              <w:left w:w="100" w:type="dxa"/>
-              <w:top w:w="100" w:type="dxa"/>
-              <w:right w:w="100" w:type="dxa"/>
-              <w:bottom w:w="100" w:type="dxa"/>
-            </w:tcMar>
-            <w:tcW w:w="1264" w:type="dxa"/>
-            <w:vAlign w:val="center"/>
-            <w:textDirection w:val="lrTb"/>
-            <w:noWrap w:val="false"/>
-          </w:tcPr>
-          <w:p>
-            <w:pPr>
-              <w:jc w:val="center"/>
-            </w:pPr>
+              <w:t xml:space="preserve">A __/ </w:t>
+            </w:r>
             <w:r>
               <w:rPr>
                 <w:sz w:val="22"/>
                 <w:szCs w:val="22"/>
               </w:rPr>
-              <w:t xml:space="preserve">A __/</w:t>
-            </w:r>
+              <w:t>8</w:t>
+            </w:r>
+          </w:p>
+          <w:p>
+            <w:pPr>
+              <w:jc w:val="center"/>
+            </w:pPr>
             <w:r>
               <w:rPr>
                 <w:sz w:val="22"/>
                 <w:szCs w:val="22"/>
               </w:rPr>
-              <w:t xml:space="preserve"> 4</w:t>
-            </w:r>
-            <w:r>
-              <w:rPr>
-                <w:sz w:val="22"/>
-                <w:szCs w:val="22"/>
-                <w:highlight w:val="none"/>
-              </w:rPr>
-            </w:r>
-            <w:r/>
-          </w:p>
-          <w:p>
-            <w:pPr>
-              <w:jc w:val="center"/>
-              <w:rPr>
-                <w:highlight w:val="none"/>
-              </w:rPr>
-            </w:pPr>
-            <w:r>
-              <w:rPr>
-                <w:sz w:val="22"/>
-                <w:szCs w:val="22"/>
-                <w:highlight w:val="none"/>
-              </w:rPr>
               <w:t xml:space="preserve">T </w:t>
             </w:r>
             <w:r>
-              <w:t xml:space="preserve">__/</w:t>
-            </w:r>
-            <w:r>
-              <w:t xml:space="preserve"> </w:t>
-            </w:r>
-            <w:r>
-              <w:t xml:space="preserve">8</w:t>
-            </w:r>
-            <w:r>
-              <w:rPr>
-                <w:sz w:val="22"/>
-                <w:szCs w:val="22"/>
-              </w:rPr>
-            </w:r>
-            <w:r/>
+              <w:t xml:space="preserve">__/ </w:t>
+            </w:r>
+            <w:r>
+              <w:t>4</w:t>
+            </w:r>
           </w:p>
         </w:tc>
       </w:tr>
       <w:tr>
         <w:trPr>
+          <w:trHeight w:val="480"/>
           <w:jc w:val="center"/>
-          <w:trHeight w:val="480"/>
         </w:trPr>
         <w:tc>
           <w:tcPr>
-            <w:shd w:val="clear" w:color="auto" w:fill="auto"/>
-            <w:tcBorders>
-              <w:top w:val="single" w:color="000000" w:sz="8" w:space="0"/>
-              <w:left w:val="single" w:color="000000" w:sz="8" w:space="0"/>
-              <w:bottom w:val="single" w:color="000000" w:sz="8" w:space="0"/>
-              <w:right w:val="single" w:color="000000" w:sz="8" w:space="0"/>
-            </w:tcBorders>
-            <w:tcMar>
-              <w:left w:w="100" w:type="dxa"/>
-              <w:top w:w="100" w:type="dxa"/>
-              <w:right w:w="100" w:type="dxa"/>
-              <w:bottom w:w="100" w:type="dxa"/>
-            </w:tcMar>
-            <w:tcW w:w="1692" w:type="dxa"/>
-            <w:textDirection w:val="lrTb"/>
-            <w:noWrap w:val="false"/>
-          </w:tcPr>
-          <w:p>
-            <w:pPr>
+            <w:tcW w:w="1810" w:type="dxa"/>
+            <w:tcBorders>
+              <w:top w:val="single" w:sz="8" w:space="0" w:color="000000"/>
+              <w:left w:val="single" w:sz="8" w:space="0" w:color="000000"/>
+              <w:bottom w:val="single" w:sz="8" w:space="0" w:color="000000"/>
+              <w:right w:val="single" w:sz="8" w:space="0" w:color="000000"/>
+            </w:tcBorders>
+            <w:shd w:val="clear" w:color="auto" w:fill="B7B7B7"/>
+            <w:tcMar>
+              <w:top w:w="100" w:type="dxa"/>
+              <w:left w:w="100" w:type="dxa"/>
+              <w:bottom w:w="100" w:type="dxa"/>
+              <w:right w:w="100" w:type="dxa"/>
+            </w:tcMar>
+          </w:tcPr>
+          <w:p/>
+        </w:tc>
+        <w:tc>
+          <w:tcPr>
+            <w:tcW w:w="4284" w:type="dxa"/>
+            <w:tcBorders>
+              <w:top w:val="single" w:sz="8" w:space="0" w:color="000000"/>
+              <w:left w:val="single" w:sz="8" w:space="0" w:color="000000"/>
+              <w:bottom w:val="single" w:sz="8" w:space="0" w:color="000000"/>
+              <w:right w:val="single" w:sz="8" w:space="0" w:color="000000"/>
+            </w:tcBorders>
+            <w:shd w:val="clear" w:color="auto" w:fill="B7B7B7"/>
+            <w:tcMar>
+              <w:top w:w="100" w:type="dxa"/>
+              <w:left w:w="100" w:type="dxa"/>
+              <w:bottom w:w="100" w:type="dxa"/>
+              <w:right w:w="100" w:type="dxa"/>
+            </w:tcMar>
+          </w:tcPr>
+          <w:p/>
+        </w:tc>
+        <w:tc>
+          <w:tcPr>
+            <w:tcW w:w="1929" w:type="dxa"/>
+            <w:gridSpan w:val="2"/>
+            <w:tcBorders>
+              <w:top w:val="single" w:sz="8" w:space="0" w:color="000000"/>
+              <w:left w:val="single" w:sz="8" w:space="0" w:color="000000"/>
+              <w:bottom w:val="single" w:sz="8" w:space="0" w:color="000000"/>
+              <w:right w:val="single" w:sz="8" w:space="0" w:color="000000"/>
+            </w:tcBorders>
+            <w:shd w:val="clear" w:color="auto" w:fill="B7B7B7"/>
+          </w:tcPr>
+          <w:p>
+            <w:pPr>
+              <w:jc w:val="center"/>
+            </w:pPr>
+          </w:p>
+        </w:tc>
+        <w:tc>
+          <w:tcPr>
+            <w:tcW w:w="1659" w:type="dxa"/>
+            <w:gridSpan w:val="2"/>
+            <w:tcBorders>
+              <w:top w:val="single" w:sz="8" w:space="0" w:color="000000"/>
+              <w:left w:val="single" w:sz="8" w:space="0" w:color="000000"/>
+              <w:bottom w:val="single" w:sz="8" w:space="0" w:color="000000"/>
+              <w:right w:val="single" w:sz="8" w:space="0" w:color="000000"/>
+            </w:tcBorders>
+            <w:shd w:val="clear" w:color="auto" w:fill="B7B7B7"/>
+            <w:tcMar>
+              <w:top w:w="100" w:type="dxa"/>
+              <w:left w:w="100" w:type="dxa"/>
+              <w:bottom w:w="100" w:type="dxa"/>
+              <w:right w:w="100" w:type="dxa"/>
+            </w:tcMar>
+          </w:tcPr>
+          <w:p>
+            <w:pPr>
+              <w:jc w:val="center"/>
               <w:rPr>
                 <w:b/>
                 <w:bCs/>
@@ -3416,31 +2989,48 @@
                 <w:b/>
                 <w:bCs/>
               </w:rPr>
-              <w:t xml:space="preserve">Formatting</w:t>
-            </w:r>
-            <w:r/>
-          </w:p>
-        </w:tc>
-        <w:tc>
-          <w:tcPr>
-            <w:tcBorders>
-              <w:top w:val="single" w:color="000000" w:sz="8" w:space="0"/>
-              <w:left w:val="single" w:color="000000" w:sz="8" w:space="0"/>
-              <w:bottom w:val="single" w:color="000000" w:sz="8" w:space="0"/>
-              <w:right w:val="single" w:color="000000" w:sz="8" w:space="0"/>
-            </w:tcBorders>
-            <w:tcMar>
-              <w:left w:w="100" w:type="dxa"/>
-              <w:top w:w="100" w:type="dxa"/>
-              <w:right w:w="100" w:type="dxa"/>
-              <w:bottom w:w="100" w:type="dxa"/>
-            </w:tcMar>
-            <w:tcW w:w="4284" w:type="dxa"/>
-            <w:textDirection w:val="lrTb"/>
-            <w:noWrap w:val="false"/>
-          </w:tcPr>
-          <w:p>
-            <w:pPr>
+              <w:t>SUBTOTAL</w:t>
+            </w:r>
+          </w:p>
+        </w:tc>
+        <w:tc>
+          <w:tcPr>
+            <w:tcW w:w="1264" w:type="dxa"/>
+            <w:tcBorders>
+              <w:top w:val="single" w:sz="8" w:space="0" w:color="000000"/>
+              <w:left w:val="single" w:sz="8" w:space="0" w:color="000000"/>
+              <w:bottom w:val="single" w:sz="8" w:space="0" w:color="000000"/>
+              <w:right w:val="single" w:sz="8" w:space="0" w:color="000000"/>
+            </w:tcBorders>
+            <w:tcMar>
+              <w:top w:w="100" w:type="dxa"/>
+              <w:left w:w="100" w:type="dxa"/>
+              <w:bottom w:w="100" w:type="dxa"/>
+              <w:right w:w="100" w:type="dxa"/>
+            </w:tcMar>
+          </w:tcPr>
+          <w:p>
+            <w:pPr>
+              <w:jc w:val="center"/>
+            </w:pPr>
+            <w:r>
+              <w:rPr>
+                <w:b/>
+                <w:bCs/>
+              </w:rPr>
+              <w:t xml:space="preserve">A __ / </w:t>
+            </w:r>
+            <w:r>
+              <w:rPr>
+                <w:b/>
+                <w:bCs/>
+              </w:rPr>
+              <w:t>8</w:t>
+            </w:r>
+          </w:p>
+          <w:p>
+            <w:pPr>
+              <w:jc w:val="center"/>
               <w:rPr>
                 <w:color w:val="auto"/>
               </w:rPr>
@@ -3450,303 +3040,158 @@
                 <w:b/>
                 <w:bCs/>
               </w:rPr>
-              <w:t xml:space="preserve">Students have</w:t>
-            </w:r>
-            <w:r>
-              <w:t xml:space="preserve"> </w:t>
-            </w:r>
-            <w:r>
-              <w:rPr>
-                <w:b/>
-                <w:bCs/>
-              </w:rPr>
-              <w:t xml:space="preserve">followed the formatting instructions</w:t>
-            </w:r>
-            <w:r>
-              <w:rPr>
-                <w:b/>
-                <w:bCs/>
-              </w:rPr>
-              <w:t xml:space="preserve">,</w:t>
-            </w:r>
-            <w:r>
-              <w:t xml:space="preserve"> including any provided templates and </w:t>
-            </w:r>
-            <w:r>
-              <w:t xml:space="preserve">guides</w:t>
-            </w:r>
-            <w:r>
-              <w:t xml:space="preserve"> </w:t>
-            </w:r>
-            <w:r>
-              <w:rPr>
-                <w:b/>
-                <w:bCs/>
-              </w:rPr>
-              <w:t xml:space="preserve">or have created their own</w:t>
-            </w:r>
-            <w:r>
-              <w:t xml:space="preserve"> legible formatting guide </w:t>
-            </w:r>
-            <w:r>
-              <w:rPr>
-                <w:b/>
-                <w:bCs/>
-              </w:rPr>
-              <w:t xml:space="preserve">and applied it constantly</w:t>
-            </w:r>
-            <w:r>
-              <w:t xml:space="preserve">.</w:t>
-            </w:r>
-            <w:r/>
-          </w:p>
-        </w:tc>
-        <w:tc>
-          <w:tcPr>
-            <w:tcBorders>
-              <w:top w:val="single" w:color="000000" w:sz="8" w:space="0"/>
-              <w:left w:val="single" w:color="000000" w:sz="8" w:space="0"/>
-              <w:bottom w:val="single" w:color="000000" w:sz="8" w:space="0"/>
-              <w:right w:val="single" w:color="000000" w:sz="8" w:space="0"/>
-            </w:tcBorders>
-            <w:tcMar>
-              <w:left w:w="100" w:type="dxa"/>
-              <w:top w:w="100" w:type="dxa"/>
-              <w:right w:w="100" w:type="dxa"/>
-              <w:bottom w:w="100" w:type="dxa"/>
-            </w:tcMar>
-            <w:tcW w:w="794" w:type="dxa"/>
-            <w:vAlign w:val="center"/>
-            <w:textDirection w:val="lrTb"/>
-            <w:noWrap w:val="false"/>
-          </w:tcPr>
-          <w:p>
-            <w:pPr>
-              <w:jc w:val="center"/>
-              <w:rPr>
-                <w:color w:val="auto"/>
-              </w:rPr>
-            </w:pPr>
-            <w:r>
-              <w:t xml:space="preserve">2</w:t>
-            </w:r>
-            <w:r/>
-          </w:p>
-        </w:tc>
-        <w:tc>
-          <w:tcPr>
-            <w:tcBorders>
-              <w:top w:val="single" w:color="000000" w:sz="8" w:space="0"/>
-              <w:left w:val="single" w:color="000000" w:sz="8" w:space="0"/>
-              <w:bottom w:val="single" w:color="000000" w:sz="8" w:space="0"/>
-              <w:right w:val="single" w:color="000000" w:sz="8" w:space="0"/>
-            </w:tcBorders>
-            <w:tcMar>
-              <w:left w:w="100" w:type="dxa"/>
-              <w:top w:w="100" w:type="dxa"/>
-              <w:right w:w="100" w:type="dxa"/>
-              <w:bottom w:w="100" w:type="dxa"/>
-            </w:tcMar>
-            <w:tcW w:w="1132" w:type="dxa"/>
-            <w:vAlign w:val="center"/>
-            <w:textDirection w:val="lrTb"/>
-            <w:noWrap w:val="false"/>
-          </w:tcPr>
-          <w:p>
-            <w:pPr>
-              <w:jc w:val="center"/>
-              <w:rPr>
-                <w:color w:val="auto"/>
-              </w:rPr>
-            </w:pPr>
-            <w:r>
-              <w:t xml:space="preserve">__/2</w:t>
-            </w:r>
-            <w:r/>
-          </w:p>
-        </w:tc>
-        <w:tc>
-          <w:tcPr>
-            <w:tcBorders>
-              <w:top w:val="single" w:color="000000" w:sz="8" w:space="0"/>
-              <w:left w:val="single" w:color="000000" w:sz="8" w:space="0"/>
-              <w:bottom w:val="single" w:color="000000" w:sz="8" w:space="0"/>
-              <w:right w:val="single" w:color="000000" w:sz="8" w:space="0"/>
-            </w:tcBorders>
-            <w:tcW w:w="808" w:type="dxa"/>
-            <w:vAlign w:val="center"/>
-            <w:textDirection w:val="lrTb"/>
-            <w:noWrap w:val="false"/>
-          </w:tcPr>
-          <w:p>
-            <w:pPr>
-              <w:jc w:val="center"/>
-              <w:rPr>
-                <w:color w:val="auto"/>
-              </w:rPr>
-            </w:pPr>
-            <w:r>
-              <w:t xml:space="preserve">__/2</w:t>
-            </w:r>
-            <w:r/>
-          </w:p>
-        </w:tc>
-        <w:tc>
-          <w:tcPr>
-            <w:tcBorders>
-              <w:top w:val="single" w:color="000000" w:sz="8" w:space="0"/>
-              <w:left w:val="single" w:color="000000" w:sz="8" w:space="0"/>
-              <w:bottom w:val="single" w:color="000000" w:sz="8" w:space="0"/>
-              <w:right w:val="single" w:color="000000" w:sz="8" w:space="0"/>
-            </w:tcBorders>
-            <w:tcMar>
-              <w:left w:w="100" w:type="dxa"/>
-              <w:top w:w="100" w:type="dxa"/>
-              <w:right w:w="100" w:type="dxa"/>
-              <w:bottom w:w="100" w:type="dxa"/>
-            </w:tcMar>
-            <w:tcW w:w="834" w:type="dxa"/>
-            <w:vAlign w:val="center"/>
-            <w:textDirection w:val="lrTb"/>
-            <w:noWrap w:val="false"/>
-          </w:tcPr>
-          <w:p>
-            <w:pPr>
-              <w:jc w:val="center"/>
-            </w:pPr>
-            <w:r>
-              <w:t xml:space="preserve">-</w:t>
-            </w:r>
-            <w:r/>
-          </w:p>
-        </w:tc>
-        <w:tc>
-          <w:tcPr>
-            <w:tcBorders>
-              <w:top w:val="single" w:color="000000" w:sz="8" w:space="0"/>
-              <w:left w:val="single" w:color="000000" w:sz="8" w:space="0"/>
-              <w:bottom w:val="single" w:color="000000" w:sz="8" w:space="0"/>
-              <w:right w:val="single" w:color="000000" w:sz="8" w:space="0"/>
-            </w:tcBorders>
-            <w:tcMar>
-              <w:left w:w="100" w:type="dxa"/>
-              <w:top w:w="100" w:type="dxa"/>
-              <w:right w:w="100" w:type="dxa"/>
-              <w:bottom w:w="100" w:type="dxa"/>
-            </w:tcMar>
-            <w:tcW w:w="1264" w:type="dxa"/>
-            <w:vAlign w:val="center"/>
-            <w:textDirection w:val="lrTb"/>
-            <w:noWrap w:val="false"/>
-          </w:tcPr>
-          <w:p>
-            <w:pPr>
-              <w:jc w:val="center"/>
-              <w:rPr>
-                <w:color w:val="auto"/>
-              </w:rPr>
-            </w:pPr>
-            <w:r>
-              <w:t xml:space="preserve">__ / 2</w:t>
-            </w:r>
-            <w:r/>
+              <w:t xml:space="preserve">T__ /  </w:t>
+            </w:r>
+            <w:r>
+              <w:rPr>
+                <w:b/>
+                <w:bCs/>
+              </w:rPr>
+              <w:t>4</w:t>
+            </w:r>
           </w:p>
         </w:tc>
       </w:tr>
       <w:tr>
         <w:trPr>
+          <w:trHeight w:val="480"/>
           <w:jc w:val="center"/>
-          <w:trHeight w:val="480"/>
         </w:trPr>
         <w:tc>
           <w:tcPr>
-            <w:shd w:val="clear" w:color="auto" w:fill="b7b7b7"/>
-            <w:tcBorders>
-              <w:top w:val="single" w:color="000000" w:sz="8" w:space="0"/>
-              <w:left w:val="single" w:color="000000" w:sz="8" w:space="0"/>
-              <w:bottom w:val="single" w:color="000000" w:sz="8" w:space="0"/>
-              <w:right w:val="single" w:color="000000" w:sz="8" w:space="0"/>
-            </w:tcBorders>
-            <w:tcMar>
-              <w:left w:w="100" w:type="dxa"/>
-              <w:top w:w="100" w:type="dxa"/>
-              <w:right w:w="100" w:type="dxa"/>
-              <w:bottom w:w="100" w:type="dxa"/>
-            </w:tcMar>
-            <w:tcW w:w="1692" w:type="dxa"/>
-            <w:textDirection w:val="lrTb"/>
-            <w:noWrap w:val="false"/>
-          </w:tcPr>
-          <w:p>
-            <w:r/>
-            <w:r/>
-          </w:p>
-        </w:tc>
-        <w:tc>
-          <w:tcPr>
-            <w:shd w:val="clear" w:color="auto" w:fill="b7b7b7"/>
-            <w:tcBorders>
-              <w:top w:val="single" w:color="000000" w:sz="8" w:space="0"/>
-              <w:left w:val="single" w:color="000000" w:sz="8" w:space="0"/>
-              <w:bottom w:val="single" w:color="000000" w:sz="8" w:space="0"/>
-              <w:right w:val="single" w:color="000000" w:sz="8" w:space="0"/>
-            </w:tcBorders>
-            <w:tcMar>
-              <w:left w:w="100" w:type="dxa"/>
-              <w:top w:w="100" w:type="dxa"/>
-              <w:right w:w="100" w:type="dxa"/>
-              <w:bottom w:w="100" w:type="dxa"/>
-            </w:tcMar>
+            <w:tcW w:w="1810" w:type="dxa"/>
+            <w:tcBorders>
+              <w:top w:val="single" w:sz="8" w:space="0" w:color="000000"/>
+              <w:left w:val="single" w:sz="8" w:space="0" w:color="000000"/>
+              <w:bottom w:val="single" w:sz="8" w:space="0" w:color="000000"/>
+              <w:right w:val="single" w:sz="8" w:space="0" w:color="000000"/>
+            </w:tcBorders>
+            <w:shd w:val="clear" w:color="auto" w:fill="B7B7B7"/>
+            <w:tcMar>
+              <w:top w:w="100" w:type="dxa"/>
+              <w:left w:w="100" w:type="dxa"/>
+              <w:bottom w:w="100" w:type="dxa"/>
+              <w:right w:w="100" w:type="dxa"/>
+            </w:tcMar>
+          </w:tcPr>
+          <w:p/>
+        </w:tc>
+        <w:tc>
+          <w:tcPr>
             <w:tcW w:w="4284" w:type="dxa"/>
-            <w:textDirection w:val="lrTb"/>
-            <w:noWrap w:val="false"/>
-          </w:tcPr>
-          <w:p>
-            <w:r/>
-            <w:r/>
-          </w:p>
-        </w:tc>
-        <w:tc>
-          <w:tcPr>
+            <w:tcBorders>
+              <w:top w:val="single" w:sz="8" w:space="0" w:color="000000"/>
+              <w:left w:val="single" w:sz="8" w:space="0" w:color="000000"/>
+              <w:bottom w:val="single" w:sz="8" w:space="0" w:color="000000"/>
+              <w:right w:val="single" w:sz="8" w:space="0" w:color="000000"/>
+            </w:tcBorders>
+            <w:tcMar>
+              <w:top w:w="100" w:type="dxa"/>
+              <w:left w:w="100" w:type="dxa"/>
+              <w:bottom w:w="100" w:type="dxa"/>
+              <w:right w:w="100" w:type="dxa"/>
+            </w:tcMar>
+          </w:tcPr>
+          <w:p>
+            <w:pPr>
+              <w:rPr>
+                <w:color w:val="auto"/>
+              </w:rPr>
+            </w:pPr>
+            <w:r>
+              <w:t>DAYS LATE ___/7 = ___%</w:t>
+            </w:r>
+          </w:p>
+        </w:tc>
+        <w:tc>
+          <w:tcPr>
+            <w:tcW w:w="794" w:type="dxa"/>
+            <w:tcBorders>
+              <w:top w:val="single" w:sz="8" w:space="0" w:color="000000"/>
+              <w:left w:val="single" w:sz="8" w:space="0" w:color="000000"/>
+              <w:bottom w:val="single" w:sz="8" w:space="0" w:color="000000"/>
+              <w:right w:val="single" w:sz="8" w:space="0" w:color="000000"/>
+            </w:tcBorders>
+            <w:shd w:val="clear" w:color="auto" w:fill="B7B7B7"/>
+            <w:tcMar>
+              <w:top w:w="100" w:type="dxa"/>
+              <w:left w:w="100" w:type="dxa"/>
+              <w:bottom w:w="100" w:type="dxa"/>
+              <w:right w:w="100" w:type="dxa"/>
+            </w:tcMar>
+          </w:tcPr>
+          <w:p>
+            <w:pPr>
+              <w:jc w:val="center"/>
+            </w:pPr>
+          </w:p>
+        </w:tc>
+        <w:tc>
+          <w:tcPr>
+            <w:tcW w:w="1135" w:type="dxa"/>
+            <w:tcBorders>
+              <w:top w:val="single" w:sz="8" w:space="0" w:color="000000"/>
+              <w:left w:val="single" w:sz="8" w:space="0" w:color="000000"/>
+              <w:bottom w:val="single" w:sz="8" w:space="0" w:color="000000"/>
+              <w:right w:val="single" w:sz="8" w:space="0" w:color="000000"/>
+            </w:tcBorders>
+          </w:tcPr>
+          <w:p>
+            <w:pPr>
+              <w:jc w:val="center"/>
+            </w:pPr>
+          </w:p>
+        </w:tc>
+        <w:tc>
+          <w:tcPr>
+            <w:tcW w:w="1659" w:type="dxa"/>
             <w:gridSpan w:val="2"/>
-            <w:shd w:val="clear" w:color="auto" w:fill="b7b7b7"/>
-            <w:tcBorders>
-              <w:top w:val="single" w:color="000000" w:sz="8" w:space="0"/>
-              <w:left w:val="single" w:color="000000" w:sz="8" w:space="0"/>
-              <w:bottom w:val="single" w:color="000000" w:sz="8" w:space="0"/>
-              <w:right w:val="single" w:color="000000" w:sz="8" w:space="0"/>
-            </w:tcBorders>
-            <w:tcW w:w="1926" w:type="dxa"/>
-            <w:textDirection w:val="lrTb"/>
-            <w:noWrap w:val="false"/>
+            <w:tcBorders>
+              <w:top w:val="single" w:sz="8" w:space="0" w:color="000000"/>
+              <w:left w:val="single" w:sz="8" w:space="0" w:color="000000"/>
+              <w:bottom w:val="single" w:sz="8" w:space="0" w:color="000000"/>
+              <w:right w:val="single" w:sz="8" w:space="0" w:color="000000"/>
+            </w:tcBorders>
+            <w:tcMar>
+              <w:top w:w="100" w:type="dxa"/>
+              <w:left w:w="100" w:type="dxa"/>
+              <w:bottom w:w="100" w:type="dxa"/>
+              <w:right w:w="100" w:type="dxa"/>
+            </w:tcMar>
           </w:tcPr>
           <w:p>
             <w:pPr>
               <w:jc w:val="center"/>
-            </w:pPr>
-            <w:r/>
-            <w:r/>
-          </w:p>
-        </w:tc>
-        <w:tc>
-          <w:tcPr>
-            <w:gridSpan w:val="2"/>
-            <w:shd w:val="clear" w:color="auto" w:fill="b7b7b7"/>
-            <w:tcBorders>
-              <w:top w:val="single" w:color="000000" w:sz="8" w:space="0"/>
-              <w:left w:val="single" w:color="000000" w:sz="8" w:space="0"/>
-              <w:bottom w:val="single" w:color="000000" w:sz="8" w:space="0"/>
-              <w:right w:val="single" w:color="000000" w:sz="8" w:space="0"/>
-            </w:tcBorders>
-            <w:tcMar>
-              <w:left w:w="100" w:type="dxa"/>
-              <w:top w:w="100" w:type="dxa"/>
-              <w:right w:w="100" w:type="dxa"/>
-              <w:bottom w:w="100" w:type="dxa"/>
-            </w:tcMar>
-            <w:tcW w:w="1642" w:type="dxa"/>
-            <w:textDirection w:val="lrTb"/>
-            <w:noWrap w:val="false"/>
+              <w:rPr>
+                <w:b/>
+                <w:bCs/>
+                <w:color w:val="auto"/>
+              </w:rPr>
+            </w:pPr>
+            <w:r>
+              <w:rPr>
+                <w:b/>
+                <w:bCs/>
+              </w:rPr>
+              <w:t>FINAL</w:t>
+            </w:r>
+          </w:p>
+        </w:tc>
+        <w:tc>
+          <w:tcPr>
+            <w:tcW w:w="1264" w:type="dxa"/>
+            <w:tcBorders>
+              <w:top w:val="single" w:sz="8" w:space="0" w:color="000000"/>
+              <w:left w:val="single" w:sz="8" w:space="0" w:color="000000"/>
+              <w:bottom w:val="single" w:sz="8" w:space="0" w:color="000000"/>
+              <w:right w:val="single" w:sz="8" w:space="0" w:color="000000"/>
+            </w:tcBorders>
+            <w:tcMar>
+              <w:top w:w="100" w:type="dxa"/>
+              <w:left w:w="100" w:type="dxa"/>
+              <w:bottom w:w="100" w:type="dxa"/>
+              <w:right w:w="100" w:type="dxa"/>
+            </w:tcMar>
           </w:tcPr>
           <w:p>
             <w:pPr>
@@ -3762,267 +3207,14 @@
                 <w:b/>
                 <w:bCs/>
               </w:rPr>
-              <w:t xml:space="preserve">SUBTOTAL</w:t>
-            </w:r>
-            <w:r/>
-          </w:p>
-        </w:tc>
-        <w:tc>
-          <w:tcPr>
-            <w:tcBorders>
-              <w:top w:val="single" w:color="000000" w:sz="8" w:space="0"/>
-              <w:left w:val="single" w:color="000000" w:sz="8" w:space="0"/>
-              <w:bottom w:val="single" w:color="000000" w:sz="8" w:space="0"/>
-              <w:right w:val="single" w:color="000000" w:sz="8" w:space="0"/>
-            </w:tcBorders>
-            <w:tcMar>
-              <w:left w:w="100" w:type="dxa"/>
-              <w:top w:w="100" w:type="dxa"/>
-              <w:right w:w="100" w:type="dxa"/>
-              <w:bottom w:w="100" w:type="dxa"/>
-            </w:tcMar>
-            <w:tcW w:w="1264" w:type="dxa"/>
-            <w:textDirection w:val="lrTb"/>
-            <w:noWrap w:val="false"/>
-          </w:tcPr>
-          <w:p>
-            <w:pPr>
-              <w:jc w:val="center"/>
-            </w:pPr>
-            <w:r>
-              <w:rPr>
-                <w:b/>
-                <w:bCs/>
-              </w:rPr>
-              <w:t xml:space="preserve">A __ / 16</w:t>
-            </w:r>
-            <w:r>
-              <w:rPr>
-                <w:b/>
-                <w:bCs/>
-                <w:highlight w:val="none"/>
-              </w:rPr>
-            </w:r>
-            <w:r/>
-          </w:p>
-          <w:p>
-            <w:pPr>
-              <w:jc w:val="center"/>
-              <w:rPr>
-                <w:color w:val="auto"/>
-                <w:highlight w:val="none"/>
-              </w:rPr>
-            </w:pPr>
-            <w:r>
-              <w:rPr>
-                <w:b/>
-                <w:bCs/>
-                <w:highlight w:val="none"/>
-              </w:rPr>
-            </w:r>
-            <w:r>
-              <w:rPr>
-                <w:b/>
-                <w:bCs/>
-              </w:rPr>
-              <w:t xml:space="preserve">T__ /  16</w:t>
-            </w:r>
-            <w:r>
-              <w:rPr>
-                <w:b/>
-                <w:bCs/>
-                <w:color w:val="auto"/>
-                <w:highlight w:val="none"/>
-              </w:rPr>
-            </w:r>
-            <w:r/>
-          </w:p>
-        </w:tc>
-      </w:tr>
-      <w:tr>
-        <w:trPr>
-          <w:jc w:val="center"/>
-          <w:trHeight w:val="480"/>
-        </w:trPr>
-        <w:tc>
-          <w:tcPr>
-            <w:shd w:val="clear" w:color="auto" w:fill="b7b7b7"/>
-            <w:tcBorders>
-              <w:top w:val="single" w:color="000000" w:sz="8" w:space="0"/>
-              <w:left w:val="single" w:color="000000" w:sz="8" w:space="0"/>
-              <w:bottom w:val="single" w:color="000000" w:sz="8" w:space="0"/>
-              <w:right w:val="single" w:color="000000" w:sz="8" w:space="0"/>
-            </w:tcBorders>
-            <w:tcMar>
-              <w:left w:w="100" w:type="dxa"/>
-              <w:top w:w="100" w:type="dxa"/>
-              <w:right w:w="100" w:type="dxa"/>
-              <w:bottom w:w="100" w:type="dxa"/>
-            </w:tcMar>
-            <w:tcW w:w="1692" w:type="dxa"/>
-            <w:textDirection w:val="lrTb"/>
-            <w:noWrap w:val="false"/>
-          </w:tcPr>
-          <w:p>
-            <w:r/>
-            <w:r/>
-          </w:p>
-        </w:tc>
-        <w:tc>
-          <w:tcPr>
-            <w:tcBorders>
-              <w:top w:val="single" w:color="000000" w:sz="8" w:space="0"/>
-              <w:left w:val="single" w:color="000000" w:sz="8" w:space="0"/>
-              <w:bottom w:val="single" w:color="000000" w:sz="8" w:space="0"/>
-              <w:right w:val="single" w:color="000000" w:sz="8" w:space="0"/>
-            </w:tcBorders>
-            <w:tcMar>
-              <w:left w:w="100" w:type="dxa"/>
-              <w:top w:w="100" w:type="dxa"/>
-              <w:right w:w="100" w:type="dxa"/>
-              <w:bottom w:w="100" w:type="dxa"/>
-            </w:tcMar>
-            <w:tcW w:w="4284" w:type="dxa"/>
-            <w:textDirection w:val="lrTb"/>
-            <w:noWrap w:val="false"/>
-          </w:tcPr>
-          <w:p>
-            <w:pPr>
-              <w:rPr>
-                <w:color w:val="auto"/>
-              </w:rPr>
-            </w:pPr>
-            <w:r>
-              <w:t xml:space="preserve">DAYS LATE ___/7 = ___%</w:t>
-            </w:r>
-            <w:r/>
-          </w:p>
-        </w:tc>
-        <w:tc>
-          <w:tcPr>
-            <w:shd w:val="clear" w:color="auto" w:fill="b7b7b7"/>
-            <w:tcBorders>
-              <w:top w:val="single" w:color="000000" w:sz="8" w:space="0"/>
-              <w:left w:val="single" w:color="000000" w:sz="8" w:space="0"/>
-              <w:bottom w:val="single" w:color="000000" w:sz="8" w:space="0"/>
-              <w:right w:val="single" w:color="000000" w:sz="8" w:space="0"/>
-            </w:tcBorders>
-            <w:tcMar>
-              <w:left w:w="100" w:type="dxa"/>
-              <w:top w:w="100" w:type="dxa"/>
-              <w:right w:w="100" w:type="dxa"/>
-              <w:bottom w:w="100" w:type="dxa"/>
-            </w:tcMar>
-            <w:tcW w:w="794" w:type="dxa"/>
-            <w:textDirection w:val="lrTb"/>
-            <w:noWrap w:val="false"/>
-          </w:tcPr>
-          <w:p>
-            <w:pPr>
-              <w:jc w:val="center"/>
-            </w:pPr>
-            <w:r/>
-            <w:r/>
-          </w:p>
-        </w:tc>
-        <w:tc>
-          <w:tcPr>
-            <w:tcBorders>
-              <w:top w:val="single" w:color="000000" w:sz="8" w:space="0"/>
-              <w:left w:val="single" w:color="000000" w:sz="8" w:space="0"/>
-              <w:bottom w:val="single" w:color="000000" w:sz="8" w:space="0"/>
-              <w:right w:val="single" w:color="000000" w:sz="8" w:space="0"/>
-            </w:tcBorders>
-            <w:tcW w:w="1132" w:type="dxa"/>
-            <w:textDirection w:val="lrTb"/>
-            <w:noWrap w:val="false"/>
-          </w:tcPr>
-          <w:p>
-            <w:pPr>
-              <w:jc w:val="center"/>
-            </w:pPr>
-            <w:r/>
-            <w:r/>
-          </w:p>
-        </w:tc>
-        <w:tc>
-          <w:tcPr>
-            <w:gridSpan w:val="2"/>
-            <w:tcBorders>
-              <w:top w:val="single" w:color="000000" w:sz="8" w:space="0"/>
-              <w:left w:val="single" w:color="000000" w:sz="8" w:space="0"/>
-              <w:bottom w:val="single" w:color="000000" w:sz="8" w:space="0"/>
-              <w:right w:val="single" w:color="000000" w:sz="8" w:space="0"/>
-            </w:tcBorders>
-            <w:tcMar>
-              <w:left w:w="100" w:type="dxa"/>
-              <w:top w:w="100" w:type="dxa"/>
-              <w:right w:w="100" w:type="dxa"/>
-              <w:bottom w:w="100" w:type="dxa"/>
-            </w:tcMar>
-            <w:tcW w:w="1642" w:type="dxa"/>
-            <w:textDirection w:val="lrTb"/>
-            <w:noWrap w:val="false"/>
-          </w:tcPr>
-          <w:p>
-            <w:pPr>
-              <w:jc w:val="center"/>
-              <w:rPr>
-                <w:b/>
-                <w:bCs/>
-                <w:color w:val="auto"/>
-              </w:rPr>
-            </w:pPr>
-            <w:r>
-              <w:rPr>
-                <w:b/>
-                <w:bCs/>
-              </w:rPr>
-              <w:t xml:space="preserve">FINAL</w:t>
-            </w:r>
-            <w:r/>
-          </w:p>
-        </w:tc>
-        <w:tc>
-          <w:tcPr>
-            <w:tcBorders>
-              <w:top w:val="single" w:color="000000" w:sz="8" w:space="0"/>
-              <w:left w:val="single" w:color="000000" w:sz="8" w:space="0"/>
-              <w:bottom w:val="single" w:color="000000" w:sz="8" w:space="0"/>
-              <w:right w:val="single" w:color="000000" w:sz="8" w:space="0"/>
-            </w:tcBorders>
-            <w:tcMar>
-              <w:left w:w="100" w:type="dxa"/>
-              <w:top w:w="100" w:type="dxa"/>
-              <w:right w:w="100" w:type="dxa"/>
-              <w:bottom w:w="100" w:type="dxa"/>
-            </w:tcMar>
-            <w:tcW w:w="1264" w:type="dxa"/>
-            <w:textDirection w:val="lrTb"/>
-            <w:noWrap w:val="false"/>
-          </w:tcPr>
-          <w:p>
-            <w:pPr>
-              <w:jc w:val="center"/>
-              <w:rPr>
-                <w:b/>
-                <w:bCs/>
-                <w:color w:val="auto"/>
-              </w:rPr>
-            </w:pPr>
-            <w:r>
-              <w:rPr>
-                <w:b/>
-                <w:bCs/>
-              </w:rPr>
-              <w:t xml:space="preserve">A __/</w:t>
-            </w:r>
-            <w:r>
-              <w:rPr>
-                <w:b/>
-                <w:bCs/>
-              </w:rPr>
-              <w:t xml:space="preserve">48</w:t>
+              <w:t>A __/</w:t>
+            </w:r>
+            <w:r>
+              <w:rPr>
+                <w:b/>
+                <w:bCs/>
+              </w:rPr>
+              <w:t>32</w:t>
             </w:r>
             <w:r>
               <w:rPr>
@@ -4030,24 +3222,20 @@
                 <w:bCs/>
               </w:rPr>
               <w:br/>
-              <w:t xml:space="preserve">T __/</w:t>
-            </w:r>
-            <w:r>
-              <w:rPr>
-                <w:b/>
-                <w:bCs/>
-              </w:rPr>
-              <w:t xml:space="preserve">40</w:t>
-            </w:r>
-            <w:r/>
+              <w:t>T __/</w:t>
+            </w:r>
+            <w:r>
+              <w:rPr>
+                <w:b/>
+                <w:bCs/>
+              </w:rPr>
+              <w:t>22</w:t>
+            </w:r>
           </w:p>
         </w:tc>
       </w:tr>
     </w:tbl>
-    <w:p>
-      <w:r/>
-      <w:r/>
-    </w:p>
+    <w:p/>
     <w:p/>
     <w:p/>
     <w:p>
@@ -8643,132 +7831,116 @@
       </w:rPr>
     </w:lvl>
   </w:abstractNum>
-  <w:abstractNum w:abstractNumId="5">
+  <w:abstractNum w:abstractNumId="5" w15:restartNumberingAfterBreak="0">
+    <w:nsid w:val="054CA195"/>
     <w:multiLevelType w:val="hybridMultilevel"/>
-    <w:lvl w:ilvl="0">
+    <w:tmpl w:val="9A52B85A"/>
+    <w:lvl w:ilvl="0" w:tplc="CC127912">
       <w:start w:val="1"/>
       <w:numFmt w:val="bullet"/>
-      <w:isLgl w:val="false"/>
-      <w:suff w:val="tab"/>
       <w:lvlText w:val="·"/>
       <w:lvlJc w:val="left"/>
       <w:pPr>
         <w:ind w:left="709" w:hanging="360"/>
       </w:pPr>
       <w:rPr>
-        <w:rFonts w:hint="default" w:ascii="Symbol" w:hAnsi="Symbol" w:eastAsia="Symbol" w:cs="Symbol"/>
+        <w:rFonts w:ascii="Symbol" w:eastAsia="Symbol" w:hAnsi="Symbol" w:cs="Symbol" w:hint="default"/>
       </w:rPr>
     </w:lvl>
-    <w:lvl w:ilvl="1">
+    <w:lvl w:ilvl="1" w:tplc="080C3924">
       <w:start w:val="1"/>
       <w:numFmt w:val="bullet"/>
-      <w:isLgl w:val="false"/>
-      <w:suff w:val="tab"/>
       <w:lvlText w:val="o"/>
       <w:lvlJc w:val="left"/>
       <w:pPr>
         <w:ind w:left="1429" w:hanging="360"/>
       </w:pPr>
       <w:rPr>
-        <w:rFonts w:hint="default" w:ascii="Courier New" w:hAnsi="Courier New" w:eastAsia="Courier New" w:cs="Courier New"/>
+        <w:rFonts w:ascii="Courier New" w:eastAsia="Courier New" w:hAnsi="Courier New" w:cs="Courier New" w:hint="default"/>
       </w:rPr>
     </w:lvl>
-    <w:lvl w:ilvl="2">
+    <w:lvl w:ilvl="2" w:tplc="A7A8494A">
       <w:start w:val="1"/>
       <w:numFmt w:val="bullet"/>
-      <w:isLgl w:val="false"/>
-      <w:suff w:val="tab"/>
       <w:lvlText w:val="§"/>
       <w:lvlJc w:val="left"/>
       <w:pPr>
         <w:ind w:left="2149" w:hanging="360"/>
       </w:pPr>
       <w:rPr>
-        <w:rFonts w:hint="default" w:ascii="Wingdings" w:hAnsi="Wingdings" w:eastAsia="Wingdings" w:cs="Wingdings"/>
+        <w:rFonts w:ascii="Wingdings" w:eastAsia="Wingdings" w:hAnsi="Wingdings" w:cs="Wingdings" w:hint="default"/>
       </w:rPr>
     </w:lvl>
-    <w:lvl w:ilvl="3">
+    <w:lvl w:ilvl="3" w:tplc="237E1548">
       <w:start w:val="1"/>
       <w:numFmt w:val="bullet"/>
-      <w:isLgl w:val="false"/>
-      <w:suff w:val="tab"/>
       <w:lvlText w:val="·"/>
       <w:lvlJc w:val="left"/>
       <w:pPr>
         <w:ind w:left="2869" w:hanging="360"/>
       </w:pPr>
       <w:rPr>
-        <w:rFonts w:hint="default" w:ascii="Symbol" w:hAnsi="Symbol" w:eastAsia="Symbol" w:cs="Symbol"/>
+        <w:rFonts w:ascii="Symbol" w:eastAsia="Symbol" w:hAnsi="Symbol" w:cs="Symbol" w:hint="default"/>
       </w:rPr>
     </w:lvl>
-    <w:lvl w:ilvl="4">
+    <w:lvl w:ilvl="4" w:tplc="B21EE08C">
       <w:start w:val="1"/>
       <w:numFmt w:val="bullet"/>
-      <w:isLgl w:val="false"/>
-      <w:suff w:val="tab"/>
       <w:lvlText w:val="o"/>
       <w:lvlJc w:val="left"/>
       <w:pPr>
         <w:ind w:left="3589" w:hanging="360"/>
       </w:pPr>
       <w:rPr>
-        <w:rFonts w:hint="default" w:ascii="Courier New" w:hAnsi="Courier New" w:eastAsia="Courier New" w:cs="Courier New"/>
+        <w:rFonts w:ascii="Courier New" w:eastAsia="Courier New" w:hAnsi="Courier New" w:cs="Courier New" w:hint="default"/>
       </w:rPr>
     </w:lvl>
-    <w:lvl w:ilvl="5">
+    <w:lvl w:ilvl="5" w:tplc="F0E66D84">
       <w:start w:val="1"/>
       <w:numFmt w:val="bullet"/>
-      <w:isLgl w:val="false"/>
-      <w:suff w:val="tab"/>
       <w:lvlText w:val="§"/>
       <w:lvlJc w:val="left"/>
       <w:pPr>
         <w:ind w:left="4309" w:hanging="360"/>
       </w:pPr>
       <w:rPr>
-        <w:rFonts w:hint="default" w:ascii="Wingdings" w:hAnsi="Wingdings" w:eastAsia="Wingdings" w:cs="Wingdings"/>
+        <w:rFonts w:ascii="Wingdings" w:eastAsia="Wingdings" w:hAnsi="Wingdings" w:cs="Wingdings" w:hint="default"/>
       </w:rPr>
     </w:lvl>
-    <w:lvl w:ilvl="6">
+    <w:lvl w:ilvl="6" w:tplc="EF9CE7D4">
       <w:start w:val="1"/>
       <w:numFmt w:val="bullet"/>
-      <w:isLgl w:val="false"/>
-      <w:suff w:val="tab"/>
       <w:lvlText w:val="·"/>
       <w:lvlJc w:val="left"/>
       <w:pPr>
         <w:ind w:left="5029" w:hanging="360"/>
       </w:pPr>
       <w:rPr>
-        <w:rFonts w:hint="default" w:ascii="Symbol" w:hAnsi="Symbol" w:eastAsia="Symbol" w:cs="Symbol"/>
+        <w:rFonts w:ascii="Symbol" w:eastAsia="Symbol" w:hAnsi="Symbol" w:cs="Symbol" w:hint="default"/>
       </w:rPr>
     </w:lvl>
-    <w:lvl w:ilvl="7">
+    <w:lvl w:ilvl="7" w:tplc="626AD990">
       <w:start w:val="1"/>
       <w:numFmt w:val="bullet"/>
-      <w:isLgl w:val="false"/>
-      <w:suff w:val="tab"/>
       <w:lvlText w:val="o"/>
       <w:lvlJc w:val="left"/>
       <w:pPr>
         <w:ind w:left="5749" w:hanging="360"/>
       </w:pPr>
       <w:rPr>
-        <w:rFonts w:hint="default" w:ascii="Courier New" w:hAnsi="Courier New" w:eastAsia="Courier New" w:cs="Courier New"/>
+        <w:rFonts w:ascii="Courier New" w:eastAsia="Courier New" w:hAnsi="Courier New" w:cs="Courier New" w:hint="default"/>
       </w:rPr>
     </w:lvl>
-    <w:lvl w:ilvl="8">
+    <w:lvl w:ilvl="8" w:tplc="1E18FDBA">
       <w:start w:val="1"/>
       <w:numFmt w:val="bullet"/>
-      <w:isLgl w:val="false"/>
-      <w:suff w:val="tab"/>
       <w:lvlText w:val="§"/>
       <w:lvlJc w:val="left"/>
       <w:pPr>
         <w:ind w:left="6469" w:hanging="360"/>
       </w:pPr>
       <w:rPr>
-        <w:rFonts w:hint="default" w:ascii="Wingdings" w:hAnsi="Wingdings" w:eastAsia="Wingdings" w:cs="Wingdings"/>
+        <w:rFonts w:ascii="Wingdings" w:eastAsia="Wingdings" w:hAnsi="Wingdings" w:cs="Wingdings" w:hint="default"/>
       </w:rPr>
     </w:lvl>
   </w:abstractNum>
@@ -8784,7 +7956,7 @@
   <w:num w:numId="5">
     <w:abstractNumId w:val="4"/>
   </w:num>
-  <w:num w:numId="6">
+  <w:num w:numId="6" w16cid:durableId="46880129">
     <w:abstractNumId w:val="5"/>
   </w:num>
   <w:num w:numId="4" w16cid:durableId="655643562">

</xml_diff>